<commit_message>
pdte pasar al shock la -C antes del prestamo
</commit_message>
<xml_diff>
--- a/BorrowerLender.docx
+++ b/BorrowerLender.docx
@@ -803,56 +803,107 @@
     <w:p>
       <w:pPr>
         <w:spacing w:after="0"/>
-      </w:pPr>
-      <w:r>
+        <w:rPr>
+          <w:lang w:val="en-US"/>
+        </w:rPr>
+      </w:pPr>
+      <w:r>
+        <w:rPr>
+          <w:lang w:val="en-US"/>
+        </w:rPr>
         <w:t>C=</w:t>
       </w:r>
       <w:r>
+        <w:rPr>
+          <w:lang w:val="en-US"/>
+        </w:rPr>
         <w:t>4.5</w:t>
       </w:r>
       <w:r>
+        <w:rPr>
+          <w:lang w:val="en-US"/>
+        </w:rPr>
         <w:tab/>
         <w:t>D=</w:t>
       </w:r>
       <w:r>
+        <w:rPr>
+          <w:lang w:val="en-US"/>
+        </w:rPr>
         <w:t>1</w:t>
       </w:r>
       <w:r>
+        <w:rPr>
+          <w:lang w:val="en-US"/>
+        </w:rPr>
         <w:t>5</w:t>
       </w:r>
       <w:r>
-        <w:tab/>
-      </w:r>
-      <w:r>
-        <w:tab/>
-      </w:r>
-      <w:r>
-        <w:tab/>
-      </w:r>
-      <w:r>
-        <w:tab/>
-      </w:r>
-      <w:r>
-        <w:tab/>
-      </w:r>
-      <w:r>
+        <w:rPr>
+          <w:lang w:val="en-US"/>
+        </w:rPr>
+        <w:tab/>
+      </w:r>
+      <w:r>
+        <w:rPr>
+          <w:lang w:val="en-US"/>
+        </w:rPr>
+        <w:tab/>
+      </w:r>
+      <w:r>
+        <w:rPr>
+          <w:lang w:val="en-US"/>
+        </w:rPr>
+        <w:tab/>
+      </w:r>
+      <w:r>
+        <w:rPr>
+          <w:lang w:val="en-US"/>
+        </w:rPr>
+        <w:tab/>
+      </w:r>
+      <w:r>
+        <w:rPr>
+          <w:lang w:val="en-US"/>
+        </w:rPr>
+        <w:tab/>
+      </w:r>
+      <w:r>
+        <w:rPr>
+          <w:lang w:val="en-US"/>
+        </w:rPr>
         <w:tab/>
         <w:t>C=</w:t>
       </w:r>
       <w:r>
+        <w:rPr>
+          <w:lang w:val="en-US"/>
+        </w:rPr>
         <w:t>20</w:t>
       </w:r>
       <w:r>
+        <w:rPr>
+          <w:lang w:val="en-US"/>
+        </w:rPr>
         <w:t>.5</w:t>
       </w:r>
       <w:r>
+        <w:rPr>
+          <w:lang w:val="en-US"/>
+        </w:rPr>
         <w:tab/>
         <w:t>D=</w:t>
       </w:r>
       <w:r>
+        <w:rPr>
+          <w:lang w:val="en-US"/>
+        </w:rPr>
         <w:t>3</w:t>
       </w:r>
       <w:r>
+        <w:rPr>
+          <w:lang w:val="en-US"/>
+        </w:rPr>
         <w:t>0</w:t>
       </w:r>
     </w:p>
@@ -923,13 +974,7 @@
       </w:pPr>
       <w:r>
         <w:lastRenderedPageBreak/>
-        <w:t>I</w:t>
-      </w:r>
-      <w:r>
-        <w:t>b</w:t>
-      </w:r>
-      <w:r>
-        <w:t xml:space="preserve">. </w:t>
+        <w:t xml:space="preserve">Ib. </w:t>
       </w:r>
       <w:r>
         <w:t xml:space="preserve"> </w:t>
@@ -1564,10 +1609,7 @@
         <w:t>L=</w:t>
       </w:r>
       <w:r>
-        <w:t>1</w:t>
-      </w:r>
-      <w:r>
-        <w:t>0</w:t>
+        <w:t>10</w:t>
       </w:r>
       <w:r>
         <w:tab/>
@@ -2353,55 +2395,20 @@
     <w:p>
       <w:pPr>
         <w:spacing w:after="0"/>
-        <w:rPr>
-          <w:lang w:val="en-US"/>
-        </w:rPr>
       </w:pPr>
       <w:proofErr w:type="spellStart"/>
       <w:r>
-        <w:rPr>
-          <w:lang w:val="en-US"/>
-        </w:rPr>
         <w:t>loanToReturn</w:t>
       </w:r>
       <w:proofErr w:type="spellEnd"/>
       <w:r>
-        <w:rPr>
-          <w:lang w:val="en-US"/>
-        </w:rPr>
         <w:t xml:space="preserve"> = 5</w:t>
       </w:r>
       <w:r>
-        <w:rPr>
-          <w:lang w:val="en-US"/>
-        </w:rPr>
-        <w:t>,5 (</w:t>
-      </w:r>
-      <w:proofErr w:type="spellStart"/>
-      <w:r>
-        <w:rPr>
-          <w:lang w:val="en-US"/>
-        </w:rPr>
-        <w:t>intereses</w:t>
-      </w:r>
-      <w:proofErr w:type="spellEnd"/>
-      <w:r>
-        <w:rPr>
-          <w:lang w:val="en-US"/>
-        </w:rPr>
-        <w:t xml:space="preserve"> son </w:t>
-      </w:r>
-      <w:r>
-        <w:rPr>
-          <w:lang w:val="en-US"/>
-        </w:rPr>
-        <w:t>0,</w:t>
-      </w:r>
-      <w:r>
-        <w:rPr>
-          <w:lang w:val="en-US"/>
-        </w:rPr>
-        <w:t>5)</w:t>
+        <w:t xml:space="preserve">,5 (intereses son </w:t>
+      </w:r>
+      <w:r>
+        <w:t>0,5)</w:t>
       </w:r>
     </w:p>
     <w:p>
@@ -3215,111 +3222,1180 @@
     <w:p>
       <w:pPr>
         <w:spacing w:after="0"/>
-        <w:rPr>
-          <w:lang w:val="en-US"/>
-        </w:rPr>
-      </w:pPr>
-      <w:r>
-        <w:rPr>
-          <w:lang w:val="en-US"/>
-        </w:rPr>
+      </w:pPr>
+      <w:proofErr w:type="spellStart"/>
+      <w:r>
         <w:t>Borrower</w:t>
       </w:r>
-    </w:p>
-    <w:p>
-      <w:pPr>
-        <w:spacing w:after="0"/>
-        <w:rPr>
-          <w:lang w:val="en-US"/>
-        </w:rPr>
-      </w:pPr>
-      <w:r>
-        <w:rPr>
-          <w:lang w:val="en-US"/>
-        </w:rPr>
+      <w:proofErr w:type="spellEnd"/>
+    </w:p>
+    <w:p>
+      <w:pPr>
+        <w:spacing w:after="0"/>
+      </w:pPr>
+      <w:r>
         <w:t>C=</w:t>
       </w:r>
       <w:r>
         <w:rPr>
           <w:b/>
           <w:bCs/>
-          <w:lang w:val="en-US"/>
         </w:rPr>
         <w:t>0</w:t>
       </w:r>
       <w:r>
-        <w:rPr>
-          <w:lang w:val="en-US"/>
-        </w:rPr>
         <w:tab/>
         <w:t>D=2</w:t>
       </w:r>
       <w:r>
-        <w:rPr>
-          <w:lang w:val="en-US"/>
-        </w:rPr>
-        <w:tab/>
-      </w:r>
-      <w:r>
-        <w:rPr>
-          <w:lang w:val="en-US"/>
-        </w:rPr>
-        <w:tab/>
-      </w:r>
-      <w:r>
-        <w:rPr>
-          <w:lang w:val="en-US"/>
-        </w:rPr>
-        <w:tab/>
-      </w:r>
-      <w:r>
-        <w:rPr>
-          <w:lang w:val="en-US"/>
-        </w:rPr>
-        <w:tab/>
-      </w:r>
-      <w:r>
-        <w:rPr>
-          <w:lang w:val="en-US"/>
-        </w:rPr>
-        <w:tab/>
-      </w:r>
-      <w:r>
-        <w:rPr>
-          <w:lang w:val="en-US"/>
-        </w:rPr>
-        <w:tab/>
-      </w:r>
-    </w:p>
-    <w:p>
-      <w:pPr>
-        <w:spacing w:after="0"/>
-        <w:rPr>
-          <w:lang w:val="en-US"/>
-        </w:rPr>
-      </w:pPr>
-      <w:r>
-        <w:rPr>
-          <w:lang w:val="en-US"/>
-        </w:rPr>
+        <w:tab/>
+      </w:r>
+      <w:r>
+        <w:tab/>
+      </w:r>
+      <w:r>
+        <w:tab/>
+      </w:r>
+      <w:r>
+        <w:tab/>
+      </w:r>
+      <w:r>
+        <w:tab/>
+      </w:r>
+      <w:r>
+        <w:tab/>
+      </w:r>
+    </w:p>
+    <w:p>
+      <w:pPr>
+        <w:spacing w:after="0"/>
+      </w:pPr>
+      <w:r>
+        <w:t>L=10</w:t>
+      </w:r>
+      <w:r>
+        <w:tab/>
+        <w:t>E=10</w:t>
+      </w:r>
+    </w:p>
+    <w:p>
+      <w:pPr>
+        <w:spacing w:after="0"/>
+        <w:ind w:firstLine="708"/>
+      </w:pPr>
+      <w:r>
+        <w:t>d</w:t>
+      </w:r>
+      <w:r>
+        <w:t>=5 (</w:t>
+      </w:r>
+      <w:proofErr w:type="spellStart"/>
+      <w:r>
+        <w:t>prestamo</w:t>
+      </w:r>
+      <w:proofErr w:type="spellEnd"/>
+      <w:r>
+        <w:t>)</w:t>
+      </w:r>
+    </w:p>
+    <w:p>
+      <w:pPr>
+        <w:spacing w:after="0"/>
+      </w:pPr>
+      <w:r>
+        <w:t>2º F</w:t>
+      </w:r>
+      <w:r>
+        <w:t>IRESALE PARA PAGAR LA DEUDA</w:t>
+      </w:r>
+    </w:p>
+    <w:p>
+      <w:pPr>
+        <w:spacing w:after="0"/>
+      </w:pPr>
+    </w:p>
+    <w:p>
+      <w:pPr>
+        <w:spacing w:after="0"/>
+        <w:rPr>
+          <w:lang w:val="en-US"/>
+        </w:rPr>
+      </w:pPr>
+      <w:r>
+        <w:rPr>
+          <w:lang w:val="en-US"/>
+        </w:rPr>
+        <w:t>Borrower</w:t>
+      </w:r>
+      <w:r>
+        <w:rPr>
+          <w:lang w:val="en-US"/>
+        </w:rPr>
+        <w:tab/>
+      </w:r>
+      <w:r>
+        <w:rPr>
+          <w:lang w:val="en-US"/>
+        </w:rPr>
+        <w:tab/>
+      </w:r>
+      <w:r>
+        <w:rPr>
+          <w:lang w:val="en-US"/>
+        </w:rPr>
+        <w:tab/>
+      </w:r>
+      <w:r>
+        <w:rPr>
+          <w:lang w:val="en-US"/>
+        </w:rPr>
+        <w:tab/>
+      </w:r>
+      <w:r>
+        <w:rPr>
+          <w:lang w:val="en-US"/>
+        </w:rPr>
+        <w:tab/>
+      </w:r>
+      <w:r>
+        <w:rPr>
+          <w:lang w:val="en-US"/>
+        </w:rPr>
+        <w:tab/>
+        <w:t>Lender</w:t>
+      </w:r>
+    </w:p>
+    <w:p>
+      <w:pPr>
+        <w:spacing w:after="0"/>
+        <w:rPr>
+          <w:lang w:val="en-US"/>
+        </w:rPr>
+      </w:pPr>
+      <w:r>
+        <w:rPr>
+          <w:lang w:val="en-US"/>
+        </w:rPr>
+        <w:t>C=0</w:t>
+      </w:r>
+      <w:r>
+        <w:rPr>
+          <w:lang w:val="en-US"/>
+        </w:rPr>
+        <w:tab/>
+        <w:t>D=2</w:t>
+      </w:r>
+      <w:r>
+        <w:rPr>
+          <w:lang w:val="en-US"/>
+        </w:rPr>
+        <w:tab/>
+      </w:r>
+      <w:r>
+        <w:rPr>
+          <w:lang w:val="en-US"/>
+        </w:rPr>
+        <w:tab/>
+      </w:r>
+      <w:r>
+        <w:rPr>
+          <w:lang w:val="en-US"/>
+        </w:rPr>
+        <w:tab/>
+      </w:r>
+      <w:r>
+        <w:rPr>
+          <w:lang w:val="en-US"/>
+        </w:rPr>
+        <w:tab/>
+      </w:r>
+      <w:r>
+        <w:rPr>
+          <w:lang w:val="en-US"/>
+        </w:rPr>
+        <w:tab/>
+      </w:r>
+      <w:r>
+        <w:rPr>
+          <w:lang w:val="en-US"/>
+        </w:rPr>
+        <w:tab/>
+        <w:t>C=5</w:t>
+      </w:r>
+      <w:r>
+        <w:rPr>
+          <w:lang w:val="en-US"/>
+        </w:rPr>
+        <w:tab/>
+        <w:t>D=20</w:t>
+      </w:r>
+    </w:p>
+    <w:p>
+      <w:pPr>
+        <w:spacing w:after="0"/>
+      </w:pPr>
+      <w:r>
         <w:t>L=</w:t>
       </w:r>
       <w:r>
-        <w:rPr>
-          <w:lang w:val="en-US"/>
-        </w:rPr>
         <w:t>1</w:t>
       </w:r>
       <w:r>
-        <w:rPr>
-          <w:lang w:val="en-US"/>
-        </w:rPr>
         <w:t>0</w:t>
       </w:r>
       <w:r>
-        <w:rPr>
-          <w:lang w:val="en-US"/>
-        </w:rPr>
+        <w:tab/>
+        <w:t>E=</w:t>
+      </w:r>
+      <w:r>
+        <w:t>1</w:t>
+      </w:r>
+      <w:r>
+        <w:t>0</w:t>
+      </w:r>
+      <w:r>
+        <w:tab/>
+      </w:r>
+      <w:r>
+        <w:tab/>
+      </w:r>
+      <w:r>
+        <w:tab/>
+      </w:r>
+      <w:r>
+        <w:tab/>
+      </w:r>
+      <w:r>
+        <w:tab/>
+      </w:r>
+      <w:r>
+        <w:tab/>
+        <w:t>L=</w:t>
+      </w:r>
+      <w:r>
+        <w:t>20</w:t>
+      </w:r>
+      <w:r>
+        <w:tab/>
+        <w:t>E=</w:t>
+      </w:r>
+      <w:r>
+        <w:t>1</w:t>
+      </w:r>
+      <w:r>
+        <w:t>0</w:t>
+      </w:r>
+    </w:p>
+    <w:p>
+      <w:pPr>
+        <w:spacing w:after="0"/>
+        <w:ind w:firstLine="708"/>
+      </w:pPr>
+      <w:r>
+        <w:t>d=5 (préstamo)</w:t>
+      </w:r>
+      <w:r>
+        <w:tab/>
+      </w:r>
+      <w:r>
+        <w:tab/>
+      </w:r>
+      <w:r>
+        <w:tab/>
+      </w:r>
+      <w:r>
+        <w:tab/>
+      </w:r>
+      <w:r>
+        <w:tab/>
+        <w:t>s=5 (prestado)</w:t>
+      </w:r>
+    </w:p>
+    <w:p>
+      <w:pPr>
+        <w:spacing w:after="0"/>
+      </w:pPr>
+    </w:p>
+    <w:p>
+      <w:pPr>
+        <w:spacing w:after="0"/>
+        <w:rPr>
+          <w:lang w:val="en-US"/>
+        </w:rPr>
+      </w:pPr>
+      <w:proofErr w:type="spellStart"/>
+      <w:r>
+        <w:rPr>
+          <w:lang w:val="en-US"/>
+        </w:rPr>
+        <w:t>loanToReturn</w:t>
+      </w:r>
+      <w:proofErr w:type="spellEnd"/>
+      <w:r>
+        <w:rPr>
+          <w:lang w:val="en-US"/>
+        </w:rPr>
+        <w:t xml:space="preserve"> = 5,5 (</w:t>
+      </w:r>
+      <w:proofErr w:type="spellStart"/>
+      <w:r>
+        <w:rPr>
+          <w:lang w:val="en-US"/>
+        </w:rPr>
+        <w:t>intereses</w:t>
+      </w:r>
+      <w:proofErr w:type="spellEnd"/>
+      <w:r>
+        <w:rPr>
+          <w:lang w:val="en-US"/>
+        </w:rPr>
+        <w:t xml:space="preserve"> son 0,</w:t>
+      </w:r>
+      <w:r>
+        <w:rPr>
+          <w:lang w:val="en-US"/>
+        </w:rPr>
+        <w:t>5)</w:t>
+      </w:r>
+    </w:p>
+    <w:p>
+      <w:pPr>
+        <w:spacing w:after="0"/>
+        <w:rPr>
+          <w:lang w:val="en-US"/>
+        </w:rPr>
+      </w:pPr>
+      <w:proofErr w:type="spellStart"/>
+      <w:r>
+        <w:rPr>
+          <w:lang w:val="en-US"/>
+        </w:rPr>
+        <w:t>weNeedToSellL</w:t>
+      </w:r>
+      <w:proofErr w:type="spellEnd"/>
+      <w:r>
+        <w:rPr>
+          <w:lang w:val="en-US"/>
+        </w:rPr>
+        <w:t xml:space="preserve"> = </w:t>
+      </w:r>
+      <w:r>
+        <w:rPr>
+          <w:lang w:val="en-US"/>
+        </w:rPr>
+        <w:t>5</w:t>
+      </w:r>
+      <w:r>
+        <w:rPr>
+          <w:lang w:val="en-US"/>
+        </w:rPr>
+        <w:t xml:space="preserve">,5 </w:t>
+      </w:r>
+    </w:p>
+    <w:p>
+      <w:pPr>
+        <w:spacing w:after="0"/>
+        <w:rPr>
+          <w:lang w:val="en-US"/>
+        </w:rPr>
+      </w:pPr>
+      <w:proofErr w:type="spellStart"/>
+      <w:r>
+        <w:rPr>
+          <w:lang w:val="en-US"/>
+        </w:rPr>
+        <w:t>firesaleCost</w:t>
+      </w:r>
+      <w:proofErr w:type="spellEnd"/>
+      <w:r>
+        <w:rPr>
+          <w:lang w:val="en-US"/>
+        </w:rPr>
+        <w:t xml:space="preserve"> = </w:t>
+      </w:r>
+      <w:r>
+        <w:rPr>
+          <w:lang w:val="en-US"/>
+        </w:rPr>
+        <w:t>33</w:t>
+      </w:r>
+      <w:r>
+        <w:rPr>
+          <w:lang w:val="en-US"/>
+        </w:rPr>
+        <w:t xml:space="preserve"> </w:t>
+      </w:r>
+      <w:proofErr w:type="gramStart"/>
+      <w:r>
+        <w:rPr>
+          <w:lang w:val="en-US"/>
+        </w:rPr>
+        <w:t xml:space="preserve">( </w:t>
+      </w:r>
+      <w:r>
+        <w:rPr>
+          <w:lang w:val="en-US"/>
+        </w:rPr>
+        <w:t>5</w:t>
+      </w:r>
+      <w:proofErr w:type="gramEnd"/>
+      <w:r>
+        <w:rPr>
+          <w:lang w:val="en-US"/>
+        </w:rPr>
+        <w:t xml:space="preserve">,5/ </w:t>
+      </w:r>
+      <w:r>
+        <w:rPr>
+          <w:lang w:val="en-US"/>
+        </w:rPr>
+        <w:t>ρ</w:t>
+      </w:r>
+      <w:r>
+        <w:rPr>
+          <w:lang w:val="en-US"/>
+        </w:rPr>
+        <w:t>= .5/0.3=</w:t>
+      </w:r>
+      <w:r>
+        <w:rPr>
+          <w:lang w:val="en-US"/>
+        </w:rPr>
+        <w:t>18.33</w:t>
+      </w:r>
+      <w:r>
+        <w:rPr>
+          <w:lang w:val="en-US"/>
+        </w:rPr>
+        <w:t>)</w:t>
+      </w:r>
+      <w:r>
+        <w:rPr>
+          <w:lang w:val="en-US"/>
+        </w:rPr>
+        <w:t xml:space="preserve"> -&gt; </w:t>
+      </w:r>
+      <w:proofErr w:type="spellStart"/>
+      <w:r>
+        <w:rPr>
+          <w:lang w:val="en-US"/>
+        </w:rPr>
+        <w:t>bankrupcy</w:t>
+      </w:r>
+      <w:proofErr w:type="spellEnd"/>
+    </w:p>
+    <w:p>
+      <w:pPr>
+        <w:spacing w:after="0"/>
+        <w:rPr>
+          <w:lang w:val="en-US"/>
+        </w:rPr>
+      </w:pPr>
+    </w:p>
+    <w:p>
+      <w:pPr>
+        <w:spacing w:after="0"/>
+      </w:pPr>
+      <w:r>
+        <w:t xml:space="preserve">En realidad, como tenemos 20 de </w:t>
+      </w:r>
+      <w:proofErr w:type="spellStart"/>
+      <w:r>
+        <w:t>máx</w:t>
+      </w:r>
+      <w:proofErr w:type="spellEnd"/>
+      <w:r>
+        <w:t>, lo que hacemos es liquidar esos 20</w:t>
+      </w:r>
+      <w:r>
+        <w:t xml:space="preserve"> que tenemos</w:t>
+      </w:r>
+      <w:r>
+        <w:t xml:space="preserve"> </w:t>
+      </w:r>
+      <w:r>
+        <w:t>(1-0.3) = 14</w:t>
+      </w:r>
+    </w:p>
+    <w:p>
+      <w:pPr>
+        <w:spacing w:after="0"/>
+      </w:pPr>
+    </w:p>
+    <w:p>
+      <w:pPr>
+        <w:spacing w:after="0"/>
+        <w:rPr>
+          <w:lang w:val="en-US"/>
+        </w:rPr>
+      </w:pPr>
+      <w:r>
+        <w:rPr>
+          <w:lang w:val="en-US"/>
+        </w:rPr>
+        <w:t>Borrower</w:t>
+      </w:r>
+      <w:r>
+        <w:rPr>
+          <w:lang w:val="en-US"/>
+        </w:rPr>
+        <w:tab/>
+      </w:r>
+      <w:r>
+        <w:rPr>
+          <w:lang w:val="en-US"/>
+        </w:rPr>
+        <w:tab/>
+      </w:r>
+      <w:r>
+        <w:rPr>
+          <w:lang w:val="en-US"/>
+        </w:rPr>
+        <w:tab/>
+      </w:r>
+      <w:r>
+        <w:rPr>
+          <w:lang w:val="en-US"/>
+        </w:rPr>
+        <w:tab/>
+      </w:r>
+      <w:r>
+        <w:rPr>
+          <w:lang w:val="en-US"/>
+        </w:rPr>
+        <w:tab/>
+      </w:r>
+      <w:r>
+        <w:rPr>
+          <w:lang w:val="en-US"/>
+        </w:rPr>
+        <w:tab/>
+      </w:r>
+      <w:r>
+        <w:rPr>
+          <w:lang w:val="en-US"/>
+        </w:rPr>
+        <w:t>Lender</w:t>
+      </w:r>
+    </w:p>
+    <w:p>
+      <w:pPr>
+        <w:spacing w:after="0"/>
+        <w:rPr>
+          <w:lang w:val="en-US"/>
+        </w:rPr>
+      </w:pPr>
+      <w:r>
+        <w:rPr>
+          <w:lang w:val="en-US"/>
+        </w:rPr>
+        <w:t>C=</w:t>
+      </w:r>
+      <w:r>
+        <w:rPr>
+          <w:lang w:val="en-US"/>
+        </w:rPr>
+        <w:t>6</w:t>
+      </w:r>
+      <w:r>
+        <w:rPr>
+          <w:lang w:val="en-US"/>
+        </w:rPr>
+        <w:tab/>
+        <w:t>D=2</w:t>
+      </w:r>
+      <w:r>
+        <w:rPr>
+          <w:lang w:val="en-US"/>
+        </w:rPr>
+        <w:tab/>
+      </w:r>
+      <w:r>
+        <w:rPr>
+          <w:lang w:val="en-US"/>
+        </w:rPr>
+        <w:tab/>
+      </w:r>
+      <w:r>
+        <w:rPr>
+          <w:lang w:val="en-US"/>
+        </w:rPr>
+        <w:tab/>
+      </w:r>
+      <w:r>
+        <w:rPr>
+          <w:lang w:val="en-US"/>
+        </w:rPr>
+        <w:tab/>
+      </w:r>
+      <w:r>
+        <w:rPr>
+          <w:lang w:val="en-US"/>
+        </w:rPr>
+        <w:tab/>
+      </w:r>
+      <w:r>
+        <w:rPr>
+          <w:lang w:val="en-US"/>
+        </w:rPr>
+        <w:tab/>
+      </w:r>
+      <w:r>
+        <w:rPr>
+          <w:lang w:val="en-US"/>
+        </w:rPr>
+        <w:t>C=5</w:t>
+      </w:r>
+      <w:r>
+        <w:rPr>
+          <w:lang w:val="en-US"/>
+        </w:rPr>
+        <w:tab/>
+        <w:t>D=20</w:t>
+      </w:r>
+    </w:p>
+    <w:p>
+      <w:pPr>
+        <w:spacing w:after="0"/>
+      </w:pPr>
+      <w:r>
+        <w:t>L=0</w:t>
+      </w:r>
+      <w:r>
+        <w:tab/>
+        <w:t>E=</w:t>
+      </w:r>
+      <w:r>
+        <w:t>10-6=4</w:t>
+      </w:r>
+      <w:r>
+        <w:tab/>
+      </w:r>
+      <w:r>
+        <w:tab/>
+      </w:r>
+      <w:r>
+        <w:tab/>
+      </w:r>
+      <w:r>
+        <w:tab/>
+      </w:r>
+      <w:r>
+        <w:tab/>
+        <w:t>L=</w:t>
+      </w:r>
+      <w:r>
+        <w:t>20</w:t>
+      </w:r>
+      <w:r>
+        <w:tab/>
+        <w:t>E=</w:t>
+      </w:r>
+      <w:r>
+        <w:t>1</w:t>
+      </w:r>
+      <w:r>
+        <w:t>0</w:t>
+      </w:r>
+    </w:p>
+    <w:p>
+      <w:pPr>
+        <w:spacing w:after="0"/>
+      </w:pPr>
+      <w:r>
+        <w:tab/>
+      </w:r>
+      <w:r>
+        <w:tab/>
+      </w:r>
+      <w:r>
+        <w:tab/>
+      </w:r>
+      <w:r>
+        <w:tab/>
+      </w:r>
+      <w:r>
+        <w:tab/>
+      </w:r>
+      <w:r>
+        <w:tab/>
+      </w:r>
+      <w:r>
+        <w:tab/>
+      </w:r>
+      <w:r>
+        <w:tab/>
+      </w:r>
+      <w:r>
+        <w:t xml:space="preserve">B = 1 </w:t>
+      </w:r>
+    </w:p>
+    <w:p>
+      <w:pPr>
+        <w:spacing w:after="0"/>
+      </w:pPr>
+      <w:r>
+        <w:tab/>
+      </w:r>
+      <w:r>
+        <w:t>C</w:t>
+      </w:r>
+      <w:r>
+        <w:sym w:font="Wingdings" w:char="F0E0"/>
+      </w:r>
+      <w:r>
+        <w:t>(1-p)*20=6</w:t>
+      </w:r>
+    </w:p>
+    <w:p>
+      <w:pPr>
+        <w:spacing w:after="0"/>
+      </w:pPr>
+    </w:p>
+    <w:p>
+      <w:pPr>
+        <w:spacing w:after="0"/>
+      </w:pPr>
+      <w:r>
+        <w:t xml:space="preserve">Venta </w:t>
+      </w:r>
+      <w:proofErr w:type="spellStart"/>
+      <w:r>
+        <w:t>borrower.L</w:t>
+      </w:r>
+      <w:proofErr w:type="spellEnd"/>
+      <w:r>
+        <w:t xml:space="preserve"> =&gt; (1-0.</w:t>
+      </w:r>
+      <w:r>
+        <w:t>3</w:t>
+      </w:r>
+      <w:r>
+        <w:t>)*20 =</w:t>
+      </w:r>
+      <w:r>
+        <w:t xml:space="preserve"> 0.7*20=</w:t>
+      </w:r>
+      <w:r>
+        <w:t xml:space="preserve"> </w:t>
+      </w:r>
+      <w:r>
+        <w:t>4</w:t>
+      </w:r>
+      <w:r>
+        <w:t xml:space="preserve"> -&gt; vamos a suponer que es 4</w:t>
+      </w:r>
+      <w:r>
+        <w:t>. Los meto en E</w:t>
+      </w:r>
+    </w:p>
+    <w:p>
+      <w:pPr>
+        <w:spacing w:after="0"/>
+      </w:pPr>
+      <w:r>
+        <w:tab/>
+      </w:r>
+      <w:proofErr w:type="spellStart"/>
+      <w:r>
+        <w:t>Lender</w:t>
+      </w:r>
+      <w:proofErr w:type="spellEnd"/>
+      <w:r>
+        <w:t xml:space="preserve"> B </w:t>
+      </w:r>
+      <w:proofErr w:type="gramStart"/>
+      <w:r>
+        <w:t xml:space="preserve">=  </w:t>
+      </w:r>
+      <w:r>
+        <w:t>5</w:t>
+      </w:r>
+      <w:proofErr w:type="gramEnd"/>
+      <w:r>
+        <w:t xml:space="preserve"> – </w:t>
+      </w:r>
+      <w:r>
+        <w:t>4 = 1</w:t>
+      </w:r>
+    </w:p>
+    <w:p>
+      <w:pPr>
+        <w:spacing w:after="0"/>
+      </w:pPr>
+      <w:r>
+        <w:tab/>
+      </w:r>
+    </w:p>
+    <w:p>
+      <w:pPr>
+        <w:spacing w:after="0"/>
+      </w:pPr>
+    </w:p>
+    <w:p>
+      <w:pPr>
+        <w:spacing w:after="0"/>
+      </w:pPr>
+      <w:r>
+        <w:tab/>
+      </w:r>
+      <w:proofErr w:type="gramStart"/>
+      <w:r>
+        <w:t xml:space="preserve">Si sobra </w:t>
+      </w:r>
+      <w:r>
+        <w:t xml:space="preserve">dinero de la venta de L del </w:t>
+      </w:r>
+      <w:proofErr w:type="spellStart"/>
+      <w:r>
+        <w:t>borrower</w:t>
+      </w:r>
+      <w:proofErr w:type="spellEnd"/>
+      <w:r>
+        <w:t>??</w:t>
+      </w:r>
+      <w:proofErr w:type="gramEnd"/>
+      <w:r>
+        <w:t xml:space="preserve"> </w:t>
+      </w:r>
+    </w:p>
+    <w:p>
+      <w:r>
+        <w:br w:type="page"/>
+      </w:r>
+    </w:p>
+    <w:p>
+      <w:pPr>
+        <w:spacing w:after="0"/>
+      </w:pPr>
+      <w:r>
+        <w:lastRenderedPageBreak/>
+        <w:t xml:space="preserve">Lo que me preocupa de tus cálculos, es que has puesto </w:t>
+      </w:r>
+      <w:r>
+        <w:rPr>
+          <w:lang w:val="en-US"/>
+        </w:rPr>
+        <w:t>ρ</w:t>
+      </w:r>
+      <w:r>
+        <w:t>= .5</w:t>
+      </w:r>
+      <w:r>
+        <w:t xml:space="preserve">: eso me dificulta entender qué hay que hacer con C/E, así que voy a rehacer primero el tuyo </w:t>
+      </w:r>
+      <w:r>
+        <w:t>B)</w:t>
+      </w:r>
+      <w:r>
+        <w:t xml:space="preserve"> </w:t>
+      </w:r>
+      <w:r>
+        <w:rPr>
+          <w:b/>
+          <w:bCs/>
+        </w:rPr>
+        <w:t xml:space="preserve">CON </w:t>
+      </w:r>
+      <w:r>
+        <w:rPr>
+          <w:b/>
+          <w:bCs/>
+          <w:lang w:val="en-US"/>
+        </w:rPr>
+        <w:t>ρ</w:t>
+      </w:r>
+      <w:r>
+        <w:rPr>
+          <w:b/>
+          <w:bCs/>
+        </w:rPr>
+        <w:t>= .</w:t>
+      </w:r>
+      <w:r>
+        <w:rPr>
+          <w:b/>
+          <w:bCs/>
+        </w:rPr>
+        <w:t>3</w:t>
+      </w:r>
+      <w:r>
+        <w:rPr>
+          <w:b/>
+          <w:bCs/>
+        </w:rPr>
+        <w:t xml:space="preserve"> (esto es tu página 2 que me habías enviado)</w:t>
+      </w:r>
+    </w:p>
+    <w:p>
+      <w:pPr>
+        <w:spacing w:after="0"/>
+      </w:pPr>
+    </w:p>
+    <w:p>
+      <w:pPr>
+        <w:spacing w:after="0"/>
+        <w:rPr>
+          <w:lang w:val="en-US"/>
+        </w:rPr>
+      </w:pPr>
+      <w:r>
+        <w:rPr>
+          <w:lang w:val="en-US"/>
+        </w:rPr>
+        <w:t>Borrower</w:t>
+      </w:r>
+      <w:r>
+        <w:rPr>
+          <w:lang w:val="en-US"/>
+        </w:rPr>
+        <w:tab/>
+      </w:r>
+      <w:r>
+        <w:rPr>
+          <w:lang w:val="en-US"/>
+        </w:rPr>
+        <w:tab/>
+      </w:r>
+      <w:r>
+        <w:rPr>
+          <w:lang w:val="en-US"/>
+        </w:rPr>
+        <w:tab/>
+      </w:r>
+    </w:p>
+    <w:p>
+      <w:pPr>
+        <w:spacing w:after="0"/>
+        <w:rPr>
+          <w:lang w:val="en-US"/>
+        </w:rPr>
+      </w:pPr>
+      <w:r>
+        <w:rPr>
+          <w:lang w:val="en-US"/>
+        </w:rPr>
+        <w:t>C=</w:t>
+      </w:r>
+      <w:r>
+        <w:rPr>
+          <w:lang w:val="en-US"/>
+        </w:rPr>
+        <w:t>0</w:t>
+      </w:r>
+      <w:r>
+        <w:rPr>
+          <w:lang w:val="en-US"/>
+        </w:rPr>
+        <w:tab/>
+        <w:t>D=</w:t>
+      </w:r>
+      <w:r>
+        <w:rPr>
+          <w:lang w:val="en-US"/>
+        </w:rPr>
+        <w:t>2</w:t>
+      </w:r>
+      <w:r>
+        <w:rPr>
+          <w:lang w:val="en-US"/>
+        </w:rPr>
+        <w:tab/>
+      </w:r>
+      <w:r>
+        <w:rPr>
+          <w:lang w:val="en-US"/>
+        </w:rPr>
+        <w:tab/>
+      </w:r>
+    </w:p>
+    <w:p>
+      <w:pPr>
+        <w:spacing w:after="0"/>
+      </w:pPr>
+      <w:r>
+        <w:t>L</w:t>
+      </w:r>
+      <w:r>
+        <w:t>=15</w:t>
+      </w:r>
+      <w:r>
+        <w:tab/>
+        <w:t>E=</w:t>
+      </w:r>
+      <w:r>
+        <w:t>10</w:t>
+      </w:r>
+    </w:p>
+    <w:p>
+      <w:pPr>
+        <w:spacing w:after="0"/>
+      </w:pPr>
+      <w:r>
+        <w:tab/>
+        <w:t>b=3</w:t>
+      </w:r>
+      <w:r>
+        <w:t xml:space="preserve"> </w:t>
+      </w:r>
+    </w:p>
+    <w:p>
+      <w:pPr>
+        <w:spacing w:after="0"/>
+      </w:pPr>
+    </w:p>
+    <w:p>
+      <w:pPr>
+        <w:pStyle w:val="Prrafodelista"/>
+        <w:numPr>
+          <w:ilvl w:val="0"/>
+          <w:numId w:val="1"/>
+        </w:numPr>
+        <w:spacing w:after="0"/>
+      </w:pPr>
+      <w:r>
+        <w:t>Shock</w:t>
+      </w:r>
+      <w:r>
+        <w:t xml:space="preserve"> segundo</w:t>
+      </w:r>
+      <w:r>
+        <w:t xml:space="preserve"> </w:t>
+      </w:r>
+      <w:r>
+        <w:t>ΔD</w:t>
+      </w:r>
+      <w:r>
+        <w:t>=-</w:t>
+      </w:r>
+      <w:r>
+        <w:t xml:space="preserve">2 </w:t>
+      </w:r>
+      <w:r>
+        <w:t xml:space="preserve">-&gt; </w:t>
+      </w:r>
+      <w:r>
+        <w:t xml:space="preserve">debe hacer </w:t>
+      </w:r>
+      <w:proofErr w:type="spellStart"/>
+      <w:r>
+        <w:t>firesale</w:t>
+      </w:r>
+      <w:proofErr w:type="spellEnd"/>
+      <w:r>
+        <w:t xml:space="preserve"> de L=2 -&gt;   2/0.3 = </w:t>
+      </w:r>
+      <w:r>
+        <w:t>6.6666</w:t>
+      </w:r>
+    </w:p>
+    <w:p>
+      <w:pPr>
+        <w:spacing w:after="0"/>
+      </w:pPr>
+    </w:p>
+    <w:p>
+      <w:pPr>
+        <w:spacing w:after="0"/>
+        <w:rPr>
+          <w:lang w:val="en-US"/>
+        </w:rPr>
+      </w:pPr>
+      <w:r>
+        <w:rPr>
+          <w:lang w:val="en-US"/>
+        </w:rPr>
+        <w:t>Borrower</w:t>
+      </w:r>
+      <w:r>
+        <w:rPr>
+          <w:lang w:val="en-US"/>
+        </w:rPr>
+        <w:tab/>
+      </w:r>
+      <w:r>
+        <w:rPr>
+          <w:lang w:val="en-US"/>
+        </w:rPr>
+        <w:tab/>
+      </w:r>
+      <w:r>
+        <w:rPr>
+          <w:lang w:val="en-US"/>
+        </w:rPr>
+        <w:tab/>
+      </w:r>
+    </w:p>
+    <w:p>
+      <w:pPr>
+        <w:spacing w:after="0"/>
+        <w:rPr>
+          <w:lang w:val="en-US"/>
+        </w:rPr>
+      </w:pPr>
+      <w:r>
+        <w:rPr>
+          <w:lang w:val="en-US"/>
+        </w:rPr>
+        <w:t>C=</w:t>
+      </w:r>
+      <w:r>
+        <w:rPr>
+          <w:lang w:val="en-US"/>
+        </w:rPr>
+        <w:t>0</w:t>
+      </w:r>
+      <w:r>
+        <w:rPr>
+          <w:lang w:val="en-US"/>
+        </w:rPr>
+        <w:tab/>
+      </w:r>
+      <w:r>
+        <w:rPr>
+          <w:lang w:val="en-US"/>
+        </w:rPr>
+        <w:tab/>
+      </w:r>
+      <w:r>
+        <w:rPr>
+          <w:lang w:val="en-US"/>
+        </w:rPr>
+        <w:t>D=</w:t>
+      </w:r>
+      <w:r>
+        <w:rPr>
+          <w:lang w:val="en-US"/>
+        </w:rPr>
+        <w:t>2</w:t>
+      </w:r>
+      <w:r>
+        <w:rPr>
+          <w:lang w:val="en-US"/>
+        </w:rPr>
+        <w:t xml:space="preserve">-2 =0 </w:t>
+      </w:r>
+      <w:r>
+        <w:rPr>
+          <w:lang w:val="en-US"/>
+        </w:rPr>
+        <w:tab/>
+      </w:r>
+    </w:p>
+    <w:p>
+      <w:pPr>
+        <w:spacing w:after="0"/>
+      </w:pPr>
+      <w:r>
+        <w:t>L=15</w:t>
+      </w:r>
+      <w:r>
+        <w:t>-6.6=</w:t>
+      </w:r>
+      <w:r>
+        <w:t>8.33</w:t>
+      </w:r>
+      <w:r>
         <w:tab/>
         <w:t>E=10</w:t>
       </w:r>
@@ -3327,38 +4403,678 @@
     <w:p>
       <w:pPr>
         <w:spacing w:after="0"/>
+      </w:pPr>
+      <w:r>
+        <w:tab/>
+      </w:r>
+      <w:r>
+        <w:tab/>
+      </w:r>
+      <w:r>
+        <w:t xml:space="preserve">b=3 </w:t>
+      </w:r>
+    </w:p>
+    <w:p>
+      <w:pPr>
+        <w:pStyle w:val="Prrafodelista"/>
+        <w:numPr>
+          <w:ilvl w:val="0"/>
+          <w:numId w:val="1"/>
+        </w:numPr>
+        <w:spacing w:after="0"/>
+      </w:pPr>
+      <w:r>
+        <w:t xml:space="preserve">Y AHORA QUEDA </w:t>
+      </w:r>
+      <w:r>
+        <w:t>E, QUE AQUÍ HABRIA QUE HACER E=5.33 ( O SEA, -3.333)</w:t>
+      </w:r>
+    </w:p>
+    <w:p>
+      <w:pPr>
+        <w:pStyle w:val="Prrafodelista"/>
+        <w:numPr>
+          <w:ilvl w:val="0"/>
+          <w:numId w:val="1"/>
+        </w:numPr>
+        <w:spacing w:after="0"/>
+      </w:pPr>
+      <w:r>
+        <w:t>ES ESTO LO QUE NO SÉ CONCEPTUALMENTE DE QUÉ SALE</w:t>
+      </w:r>
+    </w:p>
+    <w:p>
+      <w:pPr>
+        <w:spacing w:after="0"/>
+      </w:pPr>
+    </w:p>
+    <w:p>
+      <w:pPr>
+        <w:spacing w:after="0"/>
+      </w:pPr>
+    </w:p>
+    <w:p>
+      <w:r>
+        <w:br w:type="page"/>
+      </w:r>
+    </w:p>
+    <w:p>
+      <w:pPr>
+        <w:spacing w:after="0"/>
+      </w:pPr>
+      <w:r>
+        <w:lastRenderedPageBreak/>
+        <w:t>Veamos ahora la hoja que te he enviado:</w:t>
+      </w:r>
+      <w:r>
+        <w:t xml:space="preserve"> </w:t>
+      </w:r>
+      <w:r>
+        <w:rPr>
+          <w:b/>
+          <w:bCs/>
+        </w:rPr>
+        <w:t>CASO BANKRUPCY</w:t>
+      </w:r>
+    </w:p>
+    <w:p>
+      <w:pPr>
+        <w:spacing w:after="0"/>
+      </w:pPr>
+    </w:p>
+    <w:p>
+      <w:pPr>
+        <w:spacing w:after="0"/>
+      </w:pPr>
+      <w:r>
+        <w:tab/>
+        <w:t xml:space="preserve">El </w:t>
+      </w:r>
+      <w:proofErr w:type="spellStart"/>
+      <w:r>
+        <w:t>borrower</w:t>
+      </w:r>
+      <w:proofErr w:type="spellEnd"/>
+      <w:r>
+        <w:t xml:space="preserve"> en primer préstamo obtiene </w:t>
+      </w:r>
+      <w:proofErr w:type="gramStart"/>
+      <w:r>
+        <w:t xml:space="preserve">shock </w:t>
+      </w:r>
+      <w:r>
+        <w:t xml:space="preserve"> </w:t>
+      </w:r>
+      <w:r>
+        <w:t>Δ</w:t>
+      </w:r>
+      <w:proofErr w:type="gramEnd"/>
+      <w:r>
+        <w:t>D</w:t>
+      </w:r>
+      <w:r>
+        <w:t>=-</w:t>
+      </w:r>
+      <w:r>
+        <w:t>15</w:t>
+      </w:r>
+    </w:p>
+    <w:p>
+      <w:pPr>
+        <w:spacing w:after="0"/>
+      </w:pPr>
+    </w:p>
+    <w:p>
+      <w:pPr>
+        <w:spacing w:after="0"/>
+      </w:pPr>
+    </w:p>
+    <w:p>
+      <w:pPr>
+        <w:spacing w:after="0"/>
+        <w:rPr>
+          <w:lang w:val="en-US"/>
+        </w:rPr>
+      </w:pPr>
+      <w:r>
+        <w:rPr>
+          <w:lang w:val="en-US"/>
+        </w:rPr>
+        <w:t>Borrower</w:t>
+      </w:r>
+      <w:r>
+        <w:rPr>
+          <w:lang w:val="en-US"/>
+        </w:rPr>
+        <w:tab/>
+      </w:r>
+      <w:r>
+        <w:rPr>
+          <w:lang w:val="en-US"/>
+        </w:rPr>
+        <w:tab/>
+      </w:r>
+      <w:r>
+        <w:rPr>
+          <w:lang w:val="en-US"/>
+        </w:rPr>
+        <w:tab/>
+      </w:r>
+      <w:r>
+        <w:rPr>
+          <w:lang w:val="en-US"/>
+        </w:rPr>
+        <w:tab/>
+      </w:r>
+      <w:r>
+        <w:rPr>
+          <w:lang w:val="en-US"/>
+        </w:rPr>
+        <w:tab/>
+      </w:r>
+      <w:r>
+        <w:rPr>
+          <w:lang w:val="en-US"/>
+        </w:rPr>
+        <w:tab/>
+        <w:t>Lender</w:t>
+      </w:r>
+    </w:p>
+    <w:p>
+      <w:pPr>
+        <w:spacing w:after="0"/>
+        <w:rPr>
+          <w:lang w:val="en-US"/>
+        </w:rPr>
+      </w:pPr>
+      <w:r>
+        <w:rPr>
+          <w:lang w:val="en-US"/>
+        </w:rPr>
+        <w:t>C=10</w:t>
+      </w:r>
+      <w:r>
+        <w:rPr>
+          <w:lang w:val="en-US"/>
+        </w:rPr>
+        <w:tab/>
+        <w:t>D=20</w:t>
+      </w:r>
+      <w:r>
+        <w:rPr>
+          <w:lang w:val="en-US"/>
+        </w:rPr>
+        <w:tab/>
+      </w:r>
+      <w:r>
+        <w:rPr>
+          <w:lang w:val="en-US"/>
+        </w:rPr>
+        <w:tab/>
+      </w:r>
+      <w:r>
+        <w:rPr>
+          <w:lang w:val="en-US"/>
+        </w:rPr>
+        <w:tab/>
+      </w:r>
+      <w:r>
+        <w:rPr>
+          <w:lang w:val="en-US"/>
+        </w:rPr>
+        <w:tab/>
+      </w:r>
+      <w:r>
+        <w:rPr>
+          <w:lang w:val="en-US"/>
+        </w:rPr>
+        <w:tab/>
+      </w:r>
+      <w:r>
+        <w:rPr>
+          <w:lang w:val="en-US"/>
+        </w:rPr>
+        <w:tab/>
+        <w:t>C=10</w:t>
+      </w:r>
+      <w:r>
+        <w:rPr>
+          <w:lang w:val="en-US"/>
+        </w:rPr>
+        <w:tab/>
+        <w:t>D=20</w:t>
+      </w:r>
+    </w:p>
+    <w:p>
+      <w:pPr>
+        <w:spacing w:after="0"/>
+      </w:pPr>
+      <w:r>
+        <w:t>L=</w:t>
+      </w:r>
+      <w:r>
+        <w:t>20</w:t>
+      </w:r>
+      <w:r>
+        <w:tab/>
+        <w:t>E=</w:t>
+      </w:r>
+      <w:r>
+        <w:t>1</w:t>
+      </w:r>
+      <w:r>
+        <w:t>0</w:t>
+      </w:r>
+      <w:r>
+        <w:tab/>
+      </w:r>
+      <w:r>
+        <w:tab/>
+      </w:r>
+      <w:r>
+        <w:tab/>
+      </w:r>
+      <w:r>
+        <w:tab/>
+      </w:r>
+      <w:r>
+        <w:tab/>
+      </w:r>
+      <w:r>
+        <w:tab/>
+        <w:t>L=</w:t>
+      </w:r>
+      <w:r>
+        <w:t>20</w:t>
+      </w:r>
+      <w:r>
+        <w:tab/>
+        <w:t>E=</w:t>
+      </w:r>
+      <w:r>
+        <w:t>1</w:t>
+      </w:r>
+      <w:r>
+        <w:t>0</w:t>
+      </w:r>
+    </w:p>
+    <w:p>
+      <w:pPr>
+        <w:pStyle w:val="Prrafodelista"/>
+        <w:numPr>
+          <w:ilvl w:val="0"/>
+          <w:numId w:val="1"/>
+        </w:numPr>
+        <w:spacing w:after="0"/>
+      </w:pPr>
+      <w:r>
+        <w:t xml:space="preserve">Shock1 </w:t>
+      </w:r>
+      <w:r>
+        <w:t>ΔD</w:t>
+      </w:r>
+      <w:r>
+        <w:t>=-15</w:t>
+      </w:r>
+      <w:r>
+        <w:tab/>
+      </w:r>
+      <w:r>
+        <w:tab/>
+      </w:r>
+      <w:r>
+        <w:tab/>
+      </w:r>
+      <w:r>
+        <w:tab/>
+      </w:r>
+      <w:r>
+        <w:t>ΔD</w:t>
+      </w:r>
+      <w:r>
+        <w:t>=</w:t>
+      </w:r>
+      <w:r>
+        <w:t>+5</w:t>
+      </w:r>
+    </w:p>
+    <w:p>
+      <w:pPr>
+        <w:pStyle w:val="Prrafodelista"/>
+        <w:spacing w:after="0"/>
+        <w:ind w:left="1070"/>
+      </w:pPr>
+    </w:p>
+    <w:p>
+      <w:pPr>
+        <w:spacing w:after="0"/>
+        <w:rPr>
+          <w:lang w:val="en-US"/>
+        </w:rPr>
+      </w:pPr>
+      <w:r>
+        <w:rPr>
+          <w:lang w:val="en-US"/>
+        </w:rPr>
+        <w:t>Borrower</w:t>
+      </w:r>
+      <w:r>
+        <w:rPr>
+          <w:lang w:val="en-US"/>
+        </w:rPr>
+        <w:tab/>
+      </w:r>
+      <w:r>
+        <w:rPr>
+          <w:lang w:val="en-US"/>
+        </w:rPr>
+        <w:tab/>
+      </w:r>
+      <w:r>
+        <w:rPr>
+          <w:lang w:val="en-US"/>
+        </w:rPr>
+        <w:tab/>
+      </w:r>
+      <w:r>
+        <w:rPr>
+          <w:lang w:val="en-US"/>
+        </w:rPr>
+        <w:tab/>
+      </w:r>
+      <w:r>
+        <w:rPr>
+          <w:lang w:val="en-US"/>
+        </w:rPr>
+        <w:tab/>
+      </w:r>
+      <w:r>
+        <w:rPr>
+          <w:lang w:val="en-US"/>
+        </w:rPr>
+        <w:tab/>
+        <w:t>Lender</w:t>
+      </w:r>
+    </w:p>
+    <w:p>
+      <w:pPr>
+        <w:spacing w:after="0"/>
+        <w:rPr>
+          <w:lang w:val="en-US"/>
+        </w:rPr>
+      </w:pPr>
+      <w:r>
+        <w:rPr>
+          <w:lang w:val="en-US"/>
+        </w:rPr>
+        <w:t>C=0</w:t>
+      </w:r>
+      <w:r>
+        <w:rPr>
+          <w:lang w:val="en-US"/>
+        </w:rPr>
+        <w:tab/>
+        <w:t>D=5</w:t>
+      </w:r>
+      <w:r>
+        <w:rPr>
+          <w:lang w:val="en-US"/>
+        </w:rPr>
+        <w:tab/>
+      </w:r>
+      <w:r>
+        <w:rPr>
+          <w:lang w:val="en-US"/>
+        </w:rPr>
+        <w:tab/>
+      </w:r>
+      <w:r>
+        <w:rPr>
+          <w:lang w:val="en-US"/>
+        </w:rPr>
+        <w:tab/>
+      </w:r>
+      <w:r>
+        <w:rPr>
+          <w:lang w:val="en-US"/>
+        </w:rPr>
+        <w:tab/>
+      </w:r>
+      <w:r>
+        <w:rPr>
+          <w:lang w:val="en-US"/>
+        </w:rPr>
+        <w:tab/>
+      </w:r>
+      <w:r>
+        <w:rPr>
+          <w:lang w:val="en-US"/>
+        </w:rPr>
+        <w:tab/>
+        <w:t>C=</w:t>
+      </w:r>
+      <w:r>
+        <w:rPr>
+          <w:lang w:val="en-US"/>
+        </w:rPr>
+        <w:t>10</w:t>
+      </w:r>
+      <w:r>
+        <w:rPr>
+          <w:lang w:val="en-US"/>
+        </w:rPr>
+        <w:tab/>
+        <w:t>D=2</w:t>
+      </w:r>
+      <w:r>
+        <w:rPr>
+          <w:lang w:val="en-US"/>
+        </w:rPr>
+        <w:t>5</w:t>
+      </w:r>
+    </w:p>
+    <w:p>
+      <w:pPr>
+        <w:spacing w:after="0"/>
+      </w:pPr>
+      <w:r>
+        <w:t>L=</w:t>
+      </w:r>
+      <w:r>
+        <w:t>20</w:t>
+      </w:r>
+      <w:r>
+        <w:tab/>
+        <w:t>E=</w:t>
+      </w:r>
+      <w:r>
+        <w:t>1</w:t>
+      </w:r>
+      <w:r>
+        <w:t>0</w:t>
+      </w:r>
+      <w:r>
+        <w:tab/>
+      </w:r>
+      <w:r>
+        <w:tab/>
+      </w:r>
+      <w:r>
+        <w:tab/>
+      </w:r>
+      <w:r>
+        <w:tab/>
+      </w:r>
+      <w:r>
+        <w:tab/>
+      </w:r>
+      <w:r>
+        <w:tab/>
+        <w:t>L=</w:t>
+      </w:r>
+      <w:r>
+        <w:t>20</w:t>
+      </w:r>
+      <w:r>
+        <w:tab/>
+        <w:t>E=</w:t>
+      </w:r>
+      <w:r>
+        <w:t>1</w:t>
+      </w:r>
+      <w:r>
+        <w:t>0</w:t>
+      </w:r>
+    </w:p>
+    <w:p>
+      <w:pPr>
+        <w:spacing w:after="0"/>
         <w:ind w:firstLine="708"/>
       </w:pPr>
       <w:r>
-        <w:t>d</w:t>
-      </w:r>
-      <w:r>
-        <w:t>=5 (</w:t>
+        <w:t>b</w:t>
+      </w:r>
+      <w:r>
+        <w:t>=5 (préstamo)</w:t>
+      </w:r>
+      <w:r>
+        <w:tab/>
+      </w:r>
+      <w:r>
+        <w:tab/>
+      </w:r>
+      <w:r>
+        <w:tab/>
+      </w:r>
+      <w:r>
+        <w:tab/>
+      </w:r>
+      <w:r>
+        <w:tab/>
+      </w:r>
+      <w:r>
+        <w:t>l</w:t>
+      </w:r>
+      <w:r>
+        <w:t>=5 (prestado)</w:t>
+      </w:r>
+    </w:p>
+    <w:p>
+      <w:pPr>
+        <w:spacing w:after="0"/>
+        <w:ind w:firstLine="708"/>
+      </w:pPr>
+    </w:p>
+    <w:p>
+      <w:pPr>
+        <w:pStyle w:val="Prrafodelista"/>
+        <w:numPr>
+          <w:ilvl w:val="0"/>
+          <w:numId w:val="1"/>
+        </w:numPr>
+        <w:spacing w:after="0"/>
+      </w:pPr>
+      <w:r>
+        <w:t xml:space="preserve">Shock2 </w:t>
+      </w:r>
+      <w:r>
+        <w:t>ΔD</w:t>
+      </w:r>
+      <w:r>
+        <w:t>=-3</w:t>
+      </w:r>
+      <w:r>
+        <w:tab/>
+      </w:r>
+      <w:r>
+        <w:tab/>
+      </w:r>
+      <w:r>
+        <w:tab/>
+      </w:r>
+      <w:r>
+        <w:tab/>
+      </w:r>
+      <w:r>
+        <w:t>ΔD</w:t>
+      </w:r>
+      <w:r>
+        <w:t>=</w:t>
+      </w:r>
+      <w:r>
+        <w:t>+3</w:t>
+      </w:r>
+    </w:p>
+    <w:p>
+      <w:pPr>
+        <w:pStyle w:val="Prrafodelista"/>
+        <w:spacing w:after="0"/>
+        <w:ind w:left="1070"/>
+      </w:pPr>
+    </w:p>
+    <w:p>
+      <w:pPr>
+        <w:spacing w:after="0"/>
+        <w:rPr>
+          <w:lang w:val="en-US"/>
+        </w:rPr>
+      </w:pPr>
+      <w:r>
+        <w:rPr>
+          <w:lang w:val="en-US"/>
+        </w:rPr>
+        <w:t xml:space="preserve">Primero </w:t>
       </w:r>
       <w:proofErr w:type="spellStart"/>
       <w:r>
-        <w:t>prestamo</w:t>
+        <w:rPr>
+          <w:lang w:val="en-US"/>
+        </w:rPr>
+        <w:t>decremento</w:t>
       </w:r>
       <w:proofErr w:type="spellEnd"/>
       <w:r>
-        <w:t>)</w:t>
-      </w:r>
-    </w:p>
-    <w:p>
-      <w:pPr>
-        <w:spacing w:after="0"/>
-      </w:pPr>
-      <w:r>
-        <w:t>2º F</w:t>
-      </w:r>
-      <w:r>
-        <w:t>IRESALE PARA PAGAR LA DEUDA</w:t>
-      </w:r>
-    </w:p>
-    <w:p>
-      <w:pPr>
-        <w:spacing w:after="0"/>
-      </w:pPr>
+        <w:rPr>
+          <w:lang w:val="en-US"/>
+        </w:rPr>
+        <w:t xml:space="preserve"> </w:t>
+      </w:r>
+      <w:proofErr w:type="spellStart"/>
+      <w:r>
+        <w:rPr>
+          <w:lang w:val="en-US"/>
+        </w:rPr>
+        <w:t>en</w:t>
+      </w:r>
+      <w:proofErr w:type="spellEnd"/>
+      <w:r>
+        <w:rPr>
+          <w:lang w:val="en-US"/>
+        </w:rPr>
+        <w:t xml:space="preserve"> D</w:t>
+      </w:r>
+    </w:p>
+    <w:p>
+      <w:pPr>
+        <w:spacing w:after="0"/>
+        <w:rPr>
+          <w:lang w:val="en-US"/>
+        </w:rPr>
+      </w:pPr>
+      <w:proofErr w:type="spellStart"/>
+      <w:r>
+        <w:rPr>
+          <w:lang w:val="en-US"/>
+        </w:rPr>
+        <w:t>SellL</w:t>
+      </w:r>
+      <w:proofErr w:type="spellEnd"/>
+      <w:r>
+        <w:rPr>
+          <w:lang w:val="en-US"/>
+        </w:rPr>
+        <w:t>=3/0.3=10</w:t>
+      </w:r>
     </w:p>
     <w:p>
       <w:pPr>
@@ -3414,572 +5130,452 @@
     <w:p>
       <w:pPr>
         <w:spacing w:after="0"/>
-      </w:pPr>
-      <w:r>
+        <w:rPr>
+          <w:lang w:val="en-US"/>
+        </w:rPr>
+      </w:pPr>
+      <w:r>
+        <w:rPr>
+          <w:lang w:val="en-US"/>
+        </w:rPr>
+        <w:t>C=0</w:t>
+      </w:r>
+      <w:proofErr w:type="gramStart"/>
+      <w:r>
+        <w:rPr>
+          <w:lang w:val="en-US"/>
+        </w:rPr>
+        <w:tab/>
+      </w:r>
+      <w:r>
+        <w:rPr>
+          <w:lang w:val="en-US"/>
+        </w:rPr>
+        <w:t xml:space="preserve"> </w:t>
+      </w:r>
+      <w:r>
+        <w:rPr>
+          <w:lang w:val="en-US"/>
+        </w:rPr>
+        <w:t xml:space="preserve"> </w:t>
+      </w:r>
+      <w:r>
+        <w:rPr>
+          <w:lang w:val="en-US"/>
+        </w:rPr>
+        <w:t>D</w:t>
+      </w:r>
+      <w:proofErr w:type="gramEnd"/>
+      <w:r>
+        <w:rPr>
+          <w:lang w:val="en-US"/>
+        </w:rPr>
+        <w:t>=2</w:t>
+      </w:r>
+      <w:r>
+        <w:rPr>
+          <w:lang w:val="en-US"/>
+        </w:rPr>
+        <w:tab/>
+      </w:r>
+      <w:r>
+        <w:rPr>
+          <w:lang w:val="en-US"/>
+        </w:rPr>
+        <w:tab/>
+      </w:r>
+      <w:r>
+        <w:rPr>
+          <w:lang w:val="en-US"/>
+        </w:rPr>
+        <w:tab/>
+      </w:r>
+      <w:r>
+        <w:rPr>
+          <w:lang w:val="en-US"/>
+        </w:rPr>
+        <w:tab/>
+      </w:r>
+      <w:r>
+        <w:rPr>
+          <w:lang w:val="en-US"/>
+        </w:rPr>
+        <w:tab/>
+      </w:r>
+      <w:r>
+        <w:rPr>
+          <w:lang w:val="en-US"/>
+        </w:rPr>
+        <w:tab/>
         <w:t>C=</w:t>
       </w:r>
       <w:r>
+        <w:rPr>
+          <w:lang w:val="en-US"/>
+        </w:rPr>
+        <w:t>13</w:t>
+      </w:r>
+      <w:r>
+        <w:rPr>
+          <w:lang w:val="en-US"/>
+        </w:rPr>
+        <w:tab/>
+        <w:t>D=2</w:t>
+      </w:r>
+      <w:r>
+        <w:rPr>
+          <w:lang w:val="en-US"/>
+        </w:rPr>
+        <w:t>8</w:t>
+      </w:r>
+    </w:p>
+    <w:p>
+      <w:pPr>
+        <w:spacing w:after="0"/>
+      </w:pPr>
+      <w:r>
+        <w:t>L=</w:t>
+      </w:r>
+      <w:r>
+        <w:t>20-</w:t>
+      </w:r>
+      <w:proofErr w:type="gramStart"/>
+      <w:r>
+        <w:t xml:space="preserve">10  </w:t>
+      </w:r>
+      <w:r>
+        <w:t>E</w:t>
+      </w:r>
+      <w:proofErr w:type="gramEnd"/>
+      <w:r>
+        <w:t>=</w:t>
+      </w:r>
+      <w:r>
+        <w:t>1</w:t>
+      </w:r>
+      <w:r>
+        <w:t>0-7</w:t>
+      </w:r>
+      <w:r>
+        <w:tab/>
+      </w:r>
+      <w:r>
+        <w:tab/>
+      </w:r>
+      <w:r>
+        <w:tab/>
+      </w:r>
+      <w:r>
+        <w:tab/>
+      </w:r>
+      <w:r>
+        <w:tab/>
+        <w:t>L=</w:t>
+      </w:r>
+      <w:r>
+        <w:t>20</w:t>
+      </w:r>
+      <w:r>
+        <w:tab/>
+        <w:t>E=</w:t>
+      </w:r>
+      <w:r>
+        <w:t>1</w:t>
+      </w:r>
+      <w:r>
         <w:t>0</w:t>
       </w:r>
-      <w:r>
-        <w:tab/>
-        <w:t>D=</w:t>
-      </w:r>
-      <w:r>
-        <w:t>2</w:t>
-      </w:r>
-      <w:r>
-        <w:tab/>
-      </w:r>
-      <w:r>
-        <w:tab/>
-      </w:r>
-      <w:r>
-        <w:tab/>
-      </w:r>
-      <w:r>
-        <w:tab/>
-      </w:r>
-      <w:r>
-        <w:tab/>
-      </w:r>
-      <w:r>
-        <w:tab/>
+    </w:p>
+    <w:p>
+      <w:pPr>
+        <w:spacing w:after="0"/>
+        <w:rPr>
+          <w:lang w:val="en-US"/>
+        </w:rPr>
+      </w:pPr>
+      <w:r>
+        <w:tab/>
+        <w:t xml:space="preserve">   b=5</w:t>
+      </w:r>
+      <w:r>
+        <w:tab/>
+      </w:r>
+      <w:r>
+        <w:tab/>
+      </w:r>
+      <w:r>
+        <w:tab/>
+      </w:r>
+      <w:r>
+        <w:tab/>
+      </w:r>
+      <w:r>
+        <w:tab/>
+      </w:r>
+      <w:r>
+        <w:tab/>
+      </w:r>
+      <w:r>
+        <w:rPr>
+          <w:lang w:val="en-US"/>
+        </w:rPr>
+        <w:t xml:space="preserve">s=5 </w:t>
+      </w:r>
+    </w:p>
+    <w:p>
+      <w:pPr>
+        <w:spacing w:after="0"/>
+      </w:pPr>
+      <w:r>
+        <w:t>Ahora devolver el cré</w:t>
+      </w:r>
+      <w:r>
+        <w:t>di</w:t>
+      </w:r>
+      <w:r>
+        <w:t>to con más venta de L -&gt;</w:t>
+      </w:r>
+    </w:p>
+    <w:p>
+      <w:pPr>
+        <w:spacing w:after="0"/>
+        <w:ind w:firstLine="708"/>
+      </w:pPr>
+      <w:r>
+        <w:t xml:space="preserve"> 5+interés </w:t>
+      </w:r>
+      <w:r>
+        <w:t xml:space="preserve">4%=5.2 -&gt; debo pagar 5.2 -&gt; </w:t>
+      </w:r>
+      <w:proofErr w:type="spellStart"/>
+      <w:r>
+        <w:t>firesaleL</w:t>
+      </w:r>
+      <w:proofErr w:type="spellEnd"/>
+      <w:r>
+        <w:t xml:space="preserve"> = 5.2/0.3=16.66 -&gt; superior a mi L=10 </w:t>
+      </w:r>
+    </w:p>
+    <w:p>
+      <w:pPr>
+        <w:spacing w:after="0"/>
+      </w:pPr>
+      <w:r>
+        <w:tab/>
+      </w:r>
+      <w:r>
+        <w:t xml:space="preserve">Los L=10 del </w:t>
+      </w:r>
+      <w:proofErr w:type="spellStart"/>
+      <w:r>
+        <w:t>borrower</w:t>
+      </w:r>
+      <w:proofErr w:type="spellEnd"/>
+      <w:r>
+        <w:t xml:space="preserve"> vendidos ingresarán 10*0.3=3 -&gt; </w:t>
+      </w:r>
+      <w:proofErr w:type="spellStart"/>
+      <w:r>
+        <w:t>lender</w:t>
+      </w:r>
+      <w:proofErr w:type="spellEnd"/>
+      <w:r>
+        <w:t xml:space="preserve"> recupera 3 de 5</w:t>
+      </w:r>
+    </w:p>
+    <w:p>
+      <w:pPr>
+        <w:spacing w:after="0"/>
+      </w:pPr>
+    </w:p>
+    <w:p>
+      <w:pPr>
+        <w:spacing w:after="0"/>
+      </w:pPr>
+      <w:r>
+        <w:tab/>
+      </w:r>
+      <w:r>
+        <w:tab/>
+      </w:r>
+      <w:r>
+        <w:tab/>
+      </w:r>
+      <w:r>
+        <w:tab/>
+      </w:r>
+      <w:r>
+        <w:tab/>
+      </w:r>
+      <w:r>
+        <w:tab/>
+      </w:r>
+      <w:r>
+        <w:tab/>
+      </w:r>
+      <w:proofErr w:type="spellStart"/>
+      <w:r>
+        <w:t>Lender</w:t>
+      </w:r>
+      <w:proofErr w:type="spellEnd"/>
+    </w:p>
+    <w:p>
+      <w:pPr>
+        <w:spacing w:after="0"/>
+        <w:rPr>
+          <w:lang w:val="en-US"/>
+        </w:rPr>
+      </w:pPr>
+      <w:r>
+        <w:tab/>
+      </w:r>
+      <w:r>
+        <w:tab/>
+      </w:r>
+      <w:r>
+        <w:tab/>
+      </w:r>
+      <w:r>
+        <w:tab/>
+      </w:r>
+      <w:r>
+        <w:tab/>
+      </w:r>
+      <w:r>
+        <w:tab/>
+      </w:r>
+      <w:r>
+        <w:tab/>
+      </w:r>
+      <w:r>
+        <w:rPr>
+          <w:lang w:val="en-US"/>
+        </w:rPr>
         <w:t>C=</w:t>
       </w:r>
       <w:r>
-        <w:t>5</w:t>
-      </w:r>
-      <w:r>
-        <w:tab/>
-        <w:t>D=20</w:t>
-      </w:r>
-    </w:p>
-    <w:p>
-      <w:pPr>
-        <w:spacing w:after="0"/>
-      </w:pPr>
-      <w:r>
+        <w:rPr>
+          <w:lang w:val="en-US"/>
+        </w:rPr>
+        <w:t>13</w:t>
+      </w:r>
+      <w:r>
+        <w:rPr>
+          <w:lang w:val="en-US"/>
+        </w:rPr>
+        <w:t>+</w:t>
+      </w:r>
+      <w:proofErr w:type="gramStart"/>
+      <w:r>
+        <w:rPr>
+          <w:lang w:val="en-US"/>
+        </w:rPr>
+        <w:t xml:space="preserve">3  </w:t>
+      </w:r>
+      <w:r>
+        <w:rPr>
+          <w:lang w:val="en-US"/>
+        </w:rPr>
+        <w:t>D</w:t>
+      </w:r>
+      <w:proofErr w:type="gramEnd"/>
+      <w:r>
+        <w:rPr>
+          <w:lang w:val="en-US"/>
+        </w:rPr>
+        <w:t>=2</w:t>
+      </w:r>
+      <w:r>
+        <w:rPr>
+          <w:lang w:val="en-US"/>
+        </w:rPr>
+        <w:t>8</w:t>
+      </w:r>
+    </w:p>
+    <w:p>
+      <w:pPr>
+        <w:spacing w:after="0"/>
+      </w:pPr>
+      <w:r>
+        <w:tab/>
+      </w:r>
+      <w:r>
+        <w:tab/>
+      </w:r>
+      <w:r>
+        <w:tab/>
+      </w:r>
+      <w:r>
+        <w:tab/>
+      </w:r>
+      <w:r>
+        <w:tab/>
+      </w:r>
+      <w:r>
+        <w:tab/>
+      </w:r>
+      <w:r>
+        <w:tab/>
         <w:t>L=</w:t>
       </w:r>
       <w:r>
+        <w:t>20</w:t>
+      </w:r>
+      <w:r>
+        <w:tab/>
+      </w:r>
+      <w:r>
+        <w:t xml:space="preserve"> </w:t>
+      </w:r>
+      <w:r>
+        <w:t>E=</w:t>
+      </w:r>
+      <w:r>
         <w:t>1</w:t>
       </w:r>
       <w:r>
         <w:t>0</w:t>
       </w:r>
-      <w:r>
-        <w:tab/>
-        <w:t>E=</w:t>
-      </w:r>
-      <w:r>
-        <w:t>1</w:t>
-      </w:r>
-      <w:r>
-        <w:t>0</w:t>
-      </w:r>
-      <w:r>
-        <w:tab/>
-      </w:r>
-      <w:r>
-        <w:tab/>
-      </w:r>
-      <w:r>
-        <w:tab/>
-      </w:r>
-      <w:r>
-        <w:tab/>
-      </w:r>
-      <w:r>
-        <w:tab/>
-      </w:r>
-      <w:r>
-        <w:tab/>
-        <w:t>L=</w:t>
-      </w:r>
-      <w:r>
-        <w:t>20</w:t>
-      </w:r>
-      <w:r>
-        <w:tab/>
-        <w:t>E=</w:t>
-      </w:r>
-      <w:r>
-        <w:t>1</w:t>
-      </w:r>
-      <w:r>
-        <w:t>0</w:t>
-      </w:r>
-    </w:p>
-    <w:p>
-      <w:pPr>
-        <w:spacing w:after="0"/>
-        <w:ind w:firstLine="708"/>
-      </w:pPr>
-      <w:r>
-        <w:t>d=5 (préstamo)</w:t>
-      </w:r>
-      <w:r>
-        <w:tab/>
-      </w:r>
-      <w:r>
-        <w:tab/>
-      </w:r>
-      <w:r>
-        <w:tab/>
-      </w:r>
-      <w:r>
-        <w:tab/>
-      </w:r>
-      <w:r>
-        <w:tab/>
-        <w:t>s=5 (prestado)</w:t>
-      </w:r>
-    </w:p>
-    <w:p>
-      <w:pPr>
-        <w:spacing w:after="0"/>
-      </w:pPr>
-    </w:p>
-    <w:p>
-      <w:pPr>
-        <w:spacing w:after="0"/>
-        <w:rPr>
-          <w:lang w:val="en-US"/>
-        </w:rPr>
-      </w:pPr>
-      <w:proofErr w:type="spellStart"/>
-      <w:r>
-        <w:rPr>
-          <w:lang w:val="en-US"/>
-        </w:rPr>
-        <w:t>loanToReturn</w:t>
-      </w:r>
-      <w:proofErr w:type="spellEnd"/>
-      <w:r>
-        <w:rPr>
-          <w:lang w:val="en-US"/>
-        </w:rPr>
-        <w:t xml:space="preserve"> = 5,5 (</w:t>
-      </w:r>
-      <w:proofErr w:type="spellStart"/>
-      <w:r>
-        <w:rPr>
-          <w:lang w:val="en-US"/>
-        </w:rPr>
-        <w:t>intereses</w:t>
-      </w:r>
-      <w:proofErr w:type="spellEnd"/>
-      <w:r>
-        <w:rPr>
-          <w:lang w:val="en-US"/>
-        </w:rPr>
-        <w:t xml:space="preserve"> son 0,</w:t>
-      </w:r>
-      <w:r>
-        <w:rPr>
-          <w:lang w:val="en-US"/>
-        </w:rPr>
-        <w:t>5)</w:t>
-      </w:r>
-    </w:p>
-    <w:p>
-      <w:pPr>
-        <w:spacing w:after="0"/>
-        <w:rPr>
-          <w:lang w:val="en-US"/>
-        </w:rPr>
-      </w:pPr>
-      <w:proofErr w:type="spellStart"/>
-      <w:r>
-        <w:rPr>
-          <w:lang w:val="en-US"/>
-        </w:rPr>
-        <w:t>weNeedToSellL</w:t>
-      </w:r>
-      <w:proofErr w:type="spellEnd"/>
-      <w:r>
-        <w:rPr>
-          <w:lang w:val="en-US"/>
-        </w:rPr>
-        <w:t xml:space="preserve"> = </w:t>
-      </w:r>
-      <w:r>
-        <w:rPr>
-          <w:lang w:val="en-US"/>
-        </w:rPr>
-        <w:t>5</w:t>
-      </w:r>
-      <w:r>
-        <w:rPr>
-          <w:lang w:val="en-US"/>
-        </w:rPr>
-        <w:t xml:space="preserve">,5 </w:t>
-      </w:r>
-    </w:p>
-    <w:p>
-      <w:pPr>
-        <w:spacing w:after="0"/>
-      </w:pPr>
-      <w:proofErr w:type="spellStart"/>
-      <w:r>
-        <w:t>firesaleCost</w:t>
-      </w:r>
-      <w:proofErr w:type="spellEnd"/>
-      <w:r>
-        <w:t xml:space="preserve"> = </w:t>
-      </w:r>
-      <w:r>
-        <w:t>33</w:t>
-      </w:r>
-      <w:r>
-        <w:t xml:space="preserve"> ( </w:t>
-      </w:r>
-      <w:r>
-        <w:t>5</w:t>
-      </w:r>
-      <w:r>
-        <w:t>,5/</w:t>
-      </w:r>
-      <w:r>
-        <w:t xml:space="preserve"> </w:t>
-      </w:r>
-      <w:r>
-        <w:rPr>
-          <w:lang w:val="en-US"/>
-        </w:rPr>
-        <w:t>ρ</w:t>
-      </w:r>
-      <w:r>
-        <w:t>= .5/0.3=</w:t>
-      </w:r>
-      <w:r>
-        <w:t>18.33</w:t>
-      </w:r>
-      <w:r>
-        <w:t>)</w:t>
-      </w:r>
-      <w:r>
-        <w:t xml:space="preserve"> -&gt; </w:t>
-      </w:r>
-      <w:proofErr w:type="spellStart"/>
-      <w:r>
-        <w:t>bankrupcy</w:t>
-      </w:r>
-      <w:proofErr w:type="spellEnd"/>
-    </w:p>
-    <w:p>
-      <w:pPr>
-        <w:spacing w:after="0"/>
-      </w:pPr>
-    </w:p>
-    <w:p>
-      <w:pPr>
-        <w:spacing w:after="0"/>
-      </w:pPr>
-      <w:r>
-        <w:t xml:space="preserve">En realidad, como tenemos 20 de </w:t>
-      </w:r>
-      <w:proofErr w:type="spellStart"/>
-      <w:r>
-        <w:t>máx</w:t>
-      </w:r>
-      <w:proofErr w:type="spellEnd"/>
-      <w:r>
-        <w:t>, lo que hacemos es liquidar esos 20</w:t>
-      </w:r>
-      <w:r>
-        <w:t xml:space="preserve"> que tenemos</w:t>
-      </w:r>
-      <w:r>
-        <w:t xml:space="preserve"> </w:t>
-      </w:r>
-      <w:r>
-        <w:t>(1-0.3) = 14</w:t>
-      </w:r>
-    </w:p>
-    <w:p>
-      <w:pPr>
-        <w:spacing w:after="0"/>
-      </w:pPr>
-    </w:p>
-    <w:p>
-      <w:pPr>
-        <w:spacing w:after="0"/>
-      </w:pPr>
-      <w:proofErr w:type="spellStart"/>
-      <w:r>
-        <w:t>Borrower</w:t>
-      </w:r>
-      <w:proofErr w:type="spellEnd"/>
-      <w:r>
-        <w:tab/>
-      </w:r>
-      <w:r>
-        <w:tab/>
-      </w:r>
-      <w:r>
-        <w:tab/>
-      </w:r>
-      <w:r>
-        <w:tab/>
-      </w:r>
-      <w:r>
-        <w:tab/>
-      </w:r>
-      <w:r>
-        <w:tab/>
-      </w:r>
-      <w:proofErr w:type="spellStart"/>
-      <w:r>
-        <w:t>Lender</w:t>
-      </w:r>
-      <w:proofErr w:type="spellEnd"/>
-    </w:p>
-    <w:p>
-      <w:pPr>
-        <w:spacing w:after="0"/>
-      </w:pPr>
-      <w:r>
-        <w:t>C=</w:t>
-      </w:r>
-      <w:r>
-        <w:t>6</w:t>
-      </w:r>
-      <w:r>
-        <w:tab/>
-        <w:t>D=2</w:t>
-      </w:r>
-      <w:r>
-        <w:tab/>
-      </w:r>
-      <w:r>
-        <w:tab/>
-      </w:r>
-      <w:r>
-        <w:tab/>
-      </w:r>
-      <w:r>
-        <w:tab/>
-      </w:r>
-      <w:r>
-        <w:tab/>
-      </w:r>
-      <w:r>
-        <w:tab/>
-      </w:r>
-      <w:r>
-        <w:t>C=5</w:t>
-      </w:r>
-      <w:r>
-        <w:tab/>
-        <w:t>D=20</w:t>
-      </w:r>
-    </w:p>
-    <w:p>
-      <w:pPr>
-        <w:spacing w:after="0"/>
-      </w:pPr>
-      <w:r>
-        <w:t>L=0</w:t>
-      </w:r>
-      <w:r>
-        <w:tab/>
-        <w:t>E=</w:t>
-      </w:r>
-      <w:r>
-        <w:t>10-6=4</w:t>
-      </w:r>
-      <w:r>
-        <w:tab/>
-      </w:r>
-      <w:r>
-        <w:tab/>
-      </w:r>
-      <w:r>
-        <w:tab/>
-      </w:r>
-      <w:r>
-        <w:tab/>
-      </w:r>
-      <w:r>
-        <w:tab/>
-        <w:t>L=</w:t>
-      </w:r>
-      <w:r>
-        <w:t>20</w:t>
-      </w:r>
-      <w:r>
-        <w:tab/>
-        <w:t>E=</w:t>
-      </w:r>
-      <w:r>
-        <w:t>1</w:t>
-      </w:r>
-      <w:r>
-        <w:t>0</w:t>
-      </w:r>
-    </w:p>
-    <w:p>
-      <w:pPr>
-        <w:spacing w:after="0"/>
-      </w:pPr>
-      <w:r>
-        <w:tab/>
-      </w:r>
-      <w:r>
-        <w:tab/>
-      </w:r>
-      <w:r>
-        <w:tab/>
-      </w:r>
-      <w:r>
-        <w:tab/>
-      </w:r>
-      <w:r>
-        <w:tab/>
-      </w:r>
-      <w:r>
-        <w:tab/>
-      </w:r>
-      <w:r>
-        <w:tab/>
-      </w:r>
-      <w:r>
-        <w:tab/>
-      </w:r>
-      <w:r>
-        <w:t xml:space="preserve">B = 1 </w:t>
-      </w:r>
-    </w:p>
-    <w:p>
-      <w:pPr>
-        <w:spacing w:after="0"/>
-      </w:pPr>
-      <w:r>
-        <w:tab/>
-      </w:r>
-      <w:r>
-        <w:t>C</w:t>
-      </w:r>
-      <w:r>
-        <w:sym w:font="Wingdings" w:char="F0E0"/>
-      </w:r>
-      <w:r>
-        <w:t>(1-p)*20=6</w:t>
-      </w:r>
-    </w:p>
-    <w:p>
-      <w:pPr>
-        <w:spacing w:after="0"/>
-      </w:pPr>
-    </w:p>
-    <w:p>
-      <w:pPr>
-        <w:spacing w:after="0"/>
-      </w:pPr>
-      <w:r>
-        <w:t xml:space="preserve">Venta </w:t>
-      </w:r>
-      <w:proofErr w:type="spellStart"/>
-      <w:r>
-        <w:t>borrower.L</w:t>
-      </w:r>
-      <w:proofErr w:type="spellEnd"/>
-      <w:r>
-        <w:t xml:space="preserve"> =&gt; (1-0.</w:t>
-      </w:r>
-      <w:r>
-        <w:t>3</w:t>
-      </w:r>
-      <w:r>
-        <w:t>)*20 =</w:t>
-      </w:r>
-      <w:r>
-        <w:t xml:space="preserve"> 0.7*20=</w:t>
-      </w:r>
-      <w:r>
-        <w:t xml:space="preserve"> </w:t>
-      </w:r>
-      <w:r>
-        <w:t>4</w:t>
-      </w:r>
-      <w:r>
-        <w:t xml:space="preserve"> -&gt; vamos a suponer que es 4</w:t>
-      </w:r>
-      <w:r>
-        <w:t>. Los meto en E</w:t>
-      </w:r>
-    </w:p>
-    <w:p>
-      <w:pPr>
-        <w:spacing w:after="0"/>
-      </w:pPr>
-      <w:r>
-        <w:tab/>
-      </w:r>
-      <w:proofErr w:type="spellStart"/>
-      <w:r>
-        <w:t>Lender</w:t>
-      </w:r>
-      <w:proofErr w:type="spellEnd"/>
-      <w:r>
-        <w:t xml:space="preserve"> B </w:t>
-      </w:r>
-      <w:proofErr w:type="gramStart"/>
-      <w:r>
-        <w:t xml:space="preserve">=  </w:t>
-      </w:r>
-      <w:r>
-        <w:t>5</w:t>
-      </w:r>
-      <w:proofErr w:type="gramEnd"/>
-      <w:r>
-        <w:t xml:space="preserve"> – </w:t>
-      </w:r>
-      <w:r>
-        <w:t>4 = 1</w:t>
-      </w:r>
-    </w:p>
-    <w:p>
-      <w:pPr>
-        <w:spacing w:after="0"/>
-      </w:pPr>
-      <w:r>
-        <w:tab/>
-      </w:r>
-    </w:p>
-    <w:p>
-      <w:pPr>
-        <w:spacing w:after="0"/>
-      </w:pPr>
-    </w:p>
-    <w:p>
-      <w:pPr>
-        <w:spacing w:after="0"/>
-      </w:pPr>
-      <w:r>
-        <w:tab/>
-      </w:r>
-      <w:proofErr w:type="gramStart"/>
-      <w:r>
-        <w:t xml:space="preserve">Si sobra </w:t>
-      </w:r>
-      <w:r>
-        <w:t xml:space="preserve">dinero de la venta de L del </w:t>
-      </w:r>
-      <w:proofErr w:type="spellStart"/>
-      <w:r>
-        <w:t>borrower</w:t>
-      </w:r>
-      <w:proofErr w:type="spellEnd"/>
-      <w:r>
-        <w:t>??</w:t>
-      </w:r>
-      <w:proofErr w:type="gramEnd"/>
-      <w:r>
-        <w:t xml:space="preserve"> </w:t>
-      </w:r>
+    </w:p>
+    <w:p>
+      <w:pPr>
+        <w:spacing w:after="0"/>
+      </w:pPr>
+      <w:r>
+        <w:tab/>
+        <w:t xml:space="preserve">   </w:t>
+      </w:r>
+      <w:r>
+        <w:tab/>
+      </w:r>
+      <w:r>
+        <w:tab/>
+      </w:r>
+      <w:r>
+        <w:tab/>
+      </w:r>
+      <w:r>
+        <w:tab/>
+      </w:r>
+      <w:r>
+        <w:tab/>
+      </w:r>
+      <w:r>
+        <w:tab/>
+      </w:r>
+      <w:r>
+        <w:t>B=5-3</w:t>
+      </w:r>
+    </w:p>
+    <w:p>
+      <w:pPr>
+        <w:spacing w:after="0"/>
+      </w:pPr>
+    </w:p>
+    <w:p>
+      <w:pPr>
+        <w:spacing w:after="0"/>
+      </w:pPr>
     </w:p>
     <w:sectPr>
       <w:pgSz w:w="11906" w:h="16838"/>
@@ -3994,12 +5590,12 @@
 <file path=word/numbering.xml><?xml version="1.0" encoding="utf-8"?>
 <w:numbering xmlns:wpc="http://schemas.microsoft.com/office/word/2010/wordprocessingCanvas" xmlns:cx="http://schemas.microsoft.com/office/drawing/2014/chartex" xmlns:cx1="http://schemas.microsoft.com/office/drawing/2015/9/8/chartex" xmlns:cx2="http://schemas.microsoft.com/office/drawing/2015/10/21/chartex" xmlns:cx3="http://schemas.microsoft.com/office/drawing/2016/5/9/chartex" xmlns:cx4="http://schemas.microsoft.com/office/drawing/2016/5/10/chartex" xmlns:cx5="http://schemas.microsoft.com/office/drawing/2016/5/11/chartex" xmlns:cx6="http://schemas.microsoft.com/office/drawing/2016/5/12/chartex" xmlns:cx7="http://schemas.microsoft.com/office/drawing/2016/5/13/chartex" xmlns:cx8="http://schemas.microsoft.com/office/drawing/2016/5/14/chartex" xmlns:mc="http://schemas.openxmlformats.org/markup-compatibility/2006" xmlns:aink="http://schemas.microsoft.com/office/drawing/2016/ink" xmlns:am3d="http://schemas.microsoft.com/office/drawing/2017/model3d" xmlns:o="urn:schemas-microsoft-com:office:office" xmlns:oel="http://schemas.microsoft.com/office/2019/extlst" xmlns:r="http://schemas.openxmlformats.org/officeDocument/2006/relationships" xmlns:m="http://schemas.openxmlformats.org/officeDocument/2006/math" xmlns:v="urn:schemas-microsoft-com:vml" xmlns:wp14="http://schemas.microsoft.com/office/word/2010/wordprocessingDrawing" xmlns:wp="http://schemas.openxmlformats.org/drawingml/2006/wordprocessingDrawing" xmlns:w10="urn:schemas-microsoft-com:office:word" xmlns:w="http://schemas.openxmlformats.org/wordprocessingml/2006/main" xmlns:w14="http://schemas.microsoft.com/office/word/2010/wordml" xmlns:w15="http://schemas.microsoft.com/office/word/2012/wordml" xmlns:w16cex="http://schemas.microsoft.com/office/word/2018/wordml/cex" xmlns:w16cid="http://schemas.microsoft.com/office/word/2016/wordml/cid" xmlns:w16="http://schemas.microsoft.com/office/word/2018/wordml" xmlns:w16du="http://schemas.microsoft.com/office/word/2023/wordml/word16du" xmlns:w16sdtdh="http://schemas.microsoft.com/office/word/2020/wordml/sdtdatahash" xmlns:w16se="http://schemas.microsoft.com/office/word/2015/wordml/symex" xmlns:wpg="http://schemas.microsoft.com/office/word/2010/wordprocessingGroup" xmlns:wpi="http://schemas.microsoft.com/office/word/2010/wordprocessingInk" xmlns:wne="http://schemas.microsoft.com/office/word/2006/wordml" xmlns:wps="http://schemas.microsoft.com/office/word/2010/wordprocessingShape" mc:Ignorable="w14 w15 w16se w16cid w16 w16cex w16sdtdh wp14">
   <w:abstractNum w:abstractNumId="0" w15:restartNumberingAfterBreak="0">
-    <w:nsid w:val="183E3139"/>
+    <w:nsid w:val="17886E70"/>
     <w:multiLevelType w:val="hybridMultilevel"/>
-    <w:tmpl w:val="D94E16B2"/>
-    <w:lvl w:ilvl="0" w:tplc="123E21EC">
+    <w:tmpl w:val="55D06A44"/>
+    <w:lvl w:ilvl="0" w:tplc="61C2D0D6">
       <w:numFmt w:val="bullet"/>
-      <w:lvlText w:val=""/>
+      <w:lvlText w:val=""/>
       <w:lvlJc w:val="left"/>
       <w:pPr>
         <w:ind w:left="1070" w:hanging="360"/>
@@ -4105,7 +5701,122 @@
       </w:rPr>
     </w:lvl>
   </w:abstractNum>
+  <w:abstractNum w:abstractNumId="1" w15:restartNumberingAfterBreak="0">
+    <w:nsid w:val="183E3139"/>
+    <w:multiLevelType w:val="hybridMultilevel"/>
+    <w:tmpl w:val="D94E16B2"/>
+    <w:lvl w:ilvl="0" w:tplc="123E21EC">
+      <w:numFmt w:val="bullet"/>
+      <w:lvlText w:val=""/>
+      <w:lvlJc w:val="left"/>
+      <w:pPr>
+        <w:ind w:left="1070" w:hanging="360"/>
+      </w:pPr>
+      <w:rPr>
+        <w:rFonts w:ascii="Wingdings" w:eastAsiaTheme="minorHAnsi" w:hAnsi="Wingdings" w:cstheme="minorBidi" w:hint="default"/>
+      </w:rPr>
+    </w:lvl>
+    <w:lvl w:ilvl="1" w:tplc="0C0A0003">
+      <w:start w:val="1"/>
+      <w:numFmt w:val="bullet"/>
+      <w:lvlText w:val="o"/>
+      <w:lvlJc w:val="left"/>
+      <w:pPr>
+        <w:ind w:left="1790" w:hanging="360"/>
+      </w:pPr>
+      <w:rPr>
+        <w:rFonts w:ascii="Courier New" w:hAnsi="Courier New" w:cs="Courier New" w:hint="default"/>
+      </w:rPr>
+    </w:lvl>
+    <w:lvl w:ilvl="2" w:tplc="0C0A0005" w:tentative="1">
+      <w:start w:val="1"/>
+      <w:numFmt w:val="bullet"/>
+      <w:lvlText w:val=""/>
+      <w:lvlJc w:val="left"/>
+      <w:pPr>
+        <w:ind w:left="2510" w:hanging="360"/>
+      </w:pPr>
+      <w:rPr>
+        <w:rFonts w:ascii="Wingdings" w:hAnsi="Wingdings" w:hint="default"/>
+      </w:rPr>
+    </w:lvl>
+    <w:lvl w:ilvl="3" w:tplc="0C0A0001" w:tentative="1">
+      <w:start w:val="1"/>
+      <w:numFmt w:val="bullet"/>
+      <w:lvlText w:val=""/>
+      <w:lvlJc w:val="left"/>
+      <w:pPr>
+        <w:ind w:left="3230" w:hanging="360"/>
+      </w:pPr>
+      <w:rPr>
+        <w:rFonts w:ascii="Symbol" w:hAnsi="Symbol" w:hint="default"/>
+      </w:rPr>
+    </w:lvl>
+    <w:lvl w:ilvl="4" w:tplc="0C0A0003" w:tentative="1">
+      <w:start w:val="1"/>
+      <w:numFmt w:val="bullet"/>
+      <w:lvlText w:val="o"/>
+      <w:lvlJc w:val="left"/>
+      <w:pPr>
+        <w:ind w:left="3950" w:hanging="360"/>
+      </w:pPr>
+      <w:rPr>
+        <w:rFonts w:ascii="Courier New" w:hAnsi="Courier New" w:cs="Courier New" w:hint="default"/>
+      </w:rPr>
+    </w:lvl>
+    <w:lvl w:ilvl="5" w:tplc="0C0A0005" w:tentative="1">
+      <w:start w:val="1"/>
+      <w:numFmt w:val="bullet"/>
+      <w:lvlText w:val=""/>
+      <w:lvlJc w:val="left"/>
+      <w:pPr>
+        <w:ind w:left="4670" w:hanging="360"/>
+      </w:pPr>
+      <w:rPr>
+        <w:rFonts w:ascii="Wingdings" w:hAnsi="Wingdings" w:hint="default"/>
+      </w:rPr>
+    </w:lvl>
+    <w:lvl w:ilvl="6" w:tplc="0C0A0001" w:tentative="1">
+      <w:start w:val="1"/>
+      <w:numFmt w:val="bullet"/>
+      <w:lvlText w:val=""/>
+      <w:lvlJc w:val="left"/>
+      <w:pPr>
+        <w:ind w:left="5390" w:hanging="360"/>
+      </w:pPr>
+      <w:rPr>
+        <w:rFonts w:ascii="Symbol" w:hAnsi="Symbol" w:hint="default"/>
+      </w:rPr>
+    </w:lvl>
+    <w:lvl w:ilvl="7" w:tplc="0C0A0003" w:tentative="1">
+      <w:start w:val="1"/>
+      <w:numFmt w:val="bullet"/>
+      <w:lvlText w:val="o"/>
+      <w:lvlJc w:val="left"/>
+      <w:pPr>
+        <w:ind w:left="6110" w:hanging="360"/>
+      </w:pPr>
+      <w:rPr>
+        <w:rFonts w:ascii="Courier New" w:hAnsi="Courier New" w:cs="Courier New" w:hint="default"/>
+      </w:rPr>
+    </w:lvl>
+    <w:lvl w:ilvl="8" w:tplc="0C0A0005" w:tentative="1">
+      <w:start w:val="1"/>
+      <w:numFmt w:val="bullet"/>
+      <w:lvlText w:val=""/>
+      <w:lvlJc w:val="left"/>
+      <w:pPr>
+        <w:ind w:left="6830" w:hanging="360"/>
+      </w:pPr>
+      <w:rPr>
+        <w:rFonts w:ascii="Wingdings" w:hAnsi="Wingdings" w:hint="default"/>
+      </w:rPr>
+    </w:lvl>
+  </w:abstractNum>
   <w:num w:numId="1" w16cid:durableId="441532797">
+    <w:abstractNumId w:val="1"/>
+  </w:num>
+  <w:num w:numId="2" w16cid:durableId="1753239601">
     <w:abstractNumId w:val="0"/>
   </w:num>
 </w:numbering>

</xml_diff>

<commit_message>
pasamos los test. calcular a mano un t=5 n=3 y ver qué sale
</commit_message>
<xml_diff>
--- a/BorrowerLender.docx
+++ b/BorrowerLender.docx
@@ -3549,13 +3549,7 @@
         <w:rPr>
           <w:lang w:val="en-US"/>
         </w:rPr>
-        <w:t xml:space="preserve"> son 0,</w:t>
-      </w:r>
-      <w:r>
-        <w:rPr>
-          <w:lang w:val="en-US"/>
-        </w:rPr>
-        <w:t>5)</w:t>
+        <w:t xml:space="preserve"> son 0,5)</w:t>
       </w:r>
     </w:p>
     <w:p>
@@ -4110,20 +4104,13 @@
           <w:b/>
           <w:bCs/>
         </w:rPr>
-        <w:t>= .</w:t>
+        <w:t>= .3</w:t>
       </w:r>
       <w:r>
         <w:rPr>
           <w:b/>
           <w:bCs/>
         </w:rPr>
-        <w:t>3</w:t>
-      </w:r>
-      <w:r>
-        <w:rPr>
-          <w:b/>
-          <w:bCs/>
-        </w:rPr>
         <w:t xml:space="preserve"> (esto es tu página 2 que me habías enviado)</w:t>
       </w:r>
     </w:p>
@@ -4214,29 +4201,20 @@
         <w:spacing w:after="0"/>
       </w:pPr>
       <w:r>
-        <w:t>L</w:t>
-      </w:r>
-      <w:r>
-        <w:t>=15</w:t>
-      </w:r>
-      <w:r>
-        <w:tab/>
-        <w:t>E=</w:t>
-      </w:r>
-      <w:r>
-        <w:t>10</w:t>
-      </w:r>
-    </w:p>
-    <w:p>
-      <w:pPr>
-        <w:spacing w:after="0"/>
-      </w:pPr>
-      <w:r>
-        <w:tab/>
-        <w:t>b=3</w:t>
-      </w:r>
-      <w:r>
-        <w:t xml:space="preserve"> </w:t>
+        <w:t>L=15</w:t>
+      </w:r>
+      <w:r>
+        <w:tab/>
+        <w:t>E=10</w:t>
+      </w:r>
+    </w:p>
+    <w:p>
+      <w:pPr>
+        <w:spacing w:after="0"/>
+      </w:pPr>
+      <w:r>
+        <w:tab/>
+        <w:t xml:space="preserve">b=3 </w:t>
       </w:r>
     </w:p>
     <w:p>
@@ -4254,13 +4232,7 @@
         <w:spacing w:after="0"/>
       </w:pPr>
       <w:r>
-        <w:t>Shock</w:t>
-      </w:r>
-      <w:r>
-        <w:t xml:space="preserve"> segundo</w:t>
-      </w:r>
-      <w:r>
-        <w:t xml:space="preserve"> </w:t>
+        <w:t xml:space="preserve">Shock segundo </w:t>
       </w:r>
       <w:r>
         <w:t>ΔD</w:t>
@@ -4367,30 +4339,21 @@
         <w:rPr>
           <w:lang w:val="en-US"/>
         </w:rPr>
-        <w:t>2</w:t>
-      </w:r>
-      <w:r>
-        <w:rPr>
-          <w:lang w:val="en-US"/>
-        </w:rPr>
-        <w:t xml:space="preserve">-2 =0 </w:t>
-      </w:r>
-      <w:r>
-        <w:rPr>
-          <w:lang w:val="en-US"/>
-        </w:rPr>
-        <w:tab/>
-      </w:r>
-    </w:p>
-    <w:p>
-      <w:pPr>
-        <w:spacing w:after="0"/>
-      </w:pPr>
-      <w:r>
-        <w:t>L=15</w:t>
-      </w:r>
-      <w:r>
-        <w:t>-6.6=</w:t>
+        <w:t xml:space="preserve">2-2 =0 </w:t>
+      </w:r>
+      <w:r>
+        <w:rPr>
+          <w:lang w:val="en-US"/>
+        </w:rPr>
+        <w:tab/>
+      </w:r>
+    </w:p>
+    <w:p>
+      <w:pPr>
+        <w:spacing w:after="0"/>
+      </w:pPr>
+      <w:r>
+        <w:t>L=15-6.6=</w:t>
       </w:r>
       <w:r>
         <w:t>8.33</w:t>
@@ -4513,10 +4476,7 @@
         <w:t>D</w:t>
       </w:r>
       <w:r>
-        <w:t>=-</w:t>
-      </w:r>
-      <w:r>
-        <w:t>15</w:t>
+        <w:t>=-15</w:t>
       </w:r>
     </w:p>
     <w:p>
@@ -4732,10 +4692,7 @@
         <w:t>ΔD</w:t>
       </w:r>
       <w:r>
-        <w:t>=</w:t>
-      </w:r>
-      <w:r>
-        <w:t>+5</w:t>
+        <w:t>=+5</w:t>
       </w:r>
     </w:p>
     <w:p>
@@ -5083,6 +5040,42 @@
           <w:lang w:val="en-US"/>
         </w:rPr>
       </w:pPr>
+      <w:proofErr w:type="spellStart"/>
+      <w:r>
+        <w:rPr>
+          <w:lang w:val="en-US"/>
+        </w:rPr>
+        <w:t>RecoversE</w:t>
+      </w:r>
+      <w:proofErr w:type="spellEnd"/>
+      <w:r>
+        <w:rPr>
+          <w:lang w:val="en-US"/>
+        </w:rPr>
+        <w:t xml:space="preserve"> = </w:t>
+      </w:r>
+      <w:r>
+        <w:rPr>
+          <w:lang w:val="en-US"/>
+        </w:rPr>
+        <w:t>10*(1-0.3) =10*0,7=7</w:t>
+      </w:r>
+    </w:p>
+    <w:p>
+      <w:pPr>
+        <w:spacing w:after="0"/>
+        <w:rPr>
+          <w:lang w:val="en-US"/>
+        </w:rPr>
+      </w:pPr>
+    </w:p>
+    <w:p>
+      <w:pPr>
+        <w:spacing w:after="0"/>
+        <w:rPr>
+          <w:lang w:val="en-US"/>
+        </w:rPr>
+      </w:pPr>
       <w:r>
         <w:rPr>
           <w:lang w:val="en-US"/>
@@ -5130,18 +5123,519 @@
     <w:p>
       <w:pPr>
         <w:spacing w:after="0"/>
-        <w:rPr>
-          <w:lang w:val="en-US"/>
-        </w:rPr>
-      </w:pPr>
-      <w:r>
-        <w:rPr>
-          <w:lang w:val="en-US"/>
-        </w:rPr>
+      </w:pPr>
+      <w:r>
         <w:t>C=0</w:t>
       </w:r>
       <w:proofErr w:type="gramStart"/>
       <w:r>
+        <w:tab/>
+      </w:r>
+      <w:r>
+        <w:t xml:space="preserve">  </w:t>
+      </w:r>
+      <w:r>
+        <w:t>D</w:t>
+      </w:r>
+      <w:proofErr w:type="gramEnd"/>
+      <w:r>
+        <w:t>=2</w:t>
+      </w:r>
+      <w:r>
+        <w:tab/>
+      </w:r>
+      <w:r>
+        <w:tab/>
+      </w:r>
+      <w:r>
+        <w:tab/>
+      </w:r>
+      <w:r>
+        <w:tab/>
+      </w:r>
+      <w:r>
+        <w:tab/>
+      </w:r>
+      <w:r>
+        <w:tab/>
+        <w:t>C=</w:t>
+      </w:r>
+      <w:r>
+        <w:t>13</w:t>
+      </w:r>
+      <w:r>
+        <w:tab/>
+        <w:t>D=2</w:t>
+      </w:r>
+      <w:r>
+        <w:t>8</w:t>
+      </w:r>
+    </w:p>
+    <w:p>
+      <w:pPr>
+        <w:spacing w:after="0"/>
+      </w:pPr>
+      <w:r>
+        <w:t>L=</w:t>
+      </w:r>
+      <w:r>
+        <w:t>20-</w:t>
+      </w:r>
+      <w:proofErr w:type="gramStart"/>
+      <w:r>
+        <w:t xml:space="preserve">10  </w:t>
+      </w:r>
+      <w:r>
+        <w:t>E</w:t>
+      </w:r>
+      <w:proofErr w:type="gramEnd"/>
+      <w:r>
+        <w:t>=</w:t>
+      </w:r>
+      <w:r>
+        <w:t>1</w:t>
+      </w:r>
+      <w:r>
+        <w:t>0-7</w:t>
+      </w:r>
+      <w:r>
+        <w:tab/>
+      </w:r>
+      <w:r>
+        <w:tab/>
+      </w:r>
+      <w:r>
+        <w:tab/>
+      </w:r>
+      <w:r>
+        <w:tab/>
+      </w:r>
+      <w:r>
+        <w:tab/>
+        <w:t>L=</w:t>
+      </w:r>
+      <w:r>
+        <w:t>20</w:t>
+      </w:r>
+      <w:r>
+        <w:tab/>
+        <w:t>E=</w:t>
+      </w:r>
+      <w:r>
+        <w:t>1</w:t>
+      </w:r>
+      <w:r>
+        <w:t>0</w:t>
+      </w:r>
+    </w:p>
+    <w:p>
+      <w:pPr>
+        <w:spacing w:after="0"/>
+      </w:pPr>
+      <w:r>
+        <w:tab/>
+        <w:t xml:space="preserve">   b=5</w:t>
+      </w:r>
+      <w:r>
+        <w:tab/>
+      </w:r>
+      <w:r>
+        <w:tab/>
+      </w:r>
+      <w:r>
+        <w:tab/>
+      </w:r>
+      <w:r>
+        <w:tab/>
+      </w:r>
+      <w:r>
+        <w:tab/>
+      </w:r>
+      <w:r>
+        <w:tab/>
+      </w:r>
+      <w:r>
+        <w:t xml:space="preserve">s=5 </w:t>
+      </w:r>
+    </w:p>
+    <w:p>
+      <w:pPr>
+        <w:spacing w:after="0"/>
+      </w:pPr>
+    </w:p>
+    <w:p>
+      <w:pPr>
+        <w:spacing w:after="0"/>
+      </w:pPr>
+      <w:r>
+        <w:t>C</w:t>
+      </w:r>
+      <w:r>
+        <w:t>=0</w:t>
+      </w:r>
+      <w:proofErr w:type="gramStart"/>
+      <w:r>
+        <w:tab/>
+        <w:t xml:space="preserve">  D</w:t>
+      </w:r>
+      <w:proofErr w:type="gramEnd"/>
+      <w:r>
+        <w:t>=2</w:t>
+      </w:r>
+    </w:p>
+    <w:p>
+      <w:r>
+        <w:t>L=10</w:t>
+      </w:r>
+      <w:proofErr w:type="gramStart"/>
+      <w:r>
+        <w:tab/>
+        <w:t xml:space="preserve">  E</w:t>
+      </w:r>
+      <w:proofErr w:type="gramEnd"/>
+      <w:r>
+        <w:t>=</w:t>
+      </w:r>
+    </w:p>
+    <w:p>
+      <w:pPr>
+        <w:spacing w:after="0"/>
+      </w:pPr>
+      <w:r>
+        <w:t>Ahora devolver el cré</w:t>
+      </w:r>
+      <w:r>
+        <w:t>di</w:t>
+      </w:r>
+      <w:r>
+        <w:t>to con más venta de L -&gt;</w:t>
+      </w:r>
+    </w:p>
+    <w:p>
+      <w:pPr>
+        <w:spacing w:after="0"/>
+        <w:ind w:firstLine="708"/>
+      </w:pPr>
+      <w:r>
+        <w:t xml:space="preserve"> 5+interés </w:t>
+      </w:r>
+      <w:r>
+        <w:t xml:space="preserve">4%=5.2 -&gt; debo pagar 5.2 -&gt; </w:t>
+      </w:r>
+      <w:proofErr w:type="spellStart"/>
+      <w:r>
+        <w:t>firesaleL</w:t>
+      </w:r>
+      <w:proofErr w:type="spellEnd"/>
+      <w:r>
+        <w:t xml:space="preserve"> = 5.2/0.3=16.66 -&gt; superior a mi L=10 </w:t>
+      </w:r>
+    </w:p>
+    <w:p>
+      <w:pPr>
+        <w:spacing w:after="0"/>
+        <w:ind w:firstLine="708"/>
+      </w:pPr>
+      <w:r>
+        <w:rPr>
+          <w:highlight w:val="yellow"/>
+        </w:rPr>
+        <w:t>Nos queda primero devolver D=2 a los clientes</w:t>
+      </w:r>
+      <w:r>
+        <w:rPr>
+          <w:highlight w:val="green"/>
+        </w:rPr>
+        <w:t>. ¿USAMOS EQUITY?</w:t>
+      </w:r>
+    </w:p>
+    <w:p>
+      <w:pPr>
+        <w:spacing w:after="0"/>
+      </w:pPr>
+      <w:r>
+        <w:tab/>
+      </w:r>
+      <w:r>
+        <w:t xml:space="preserve">Los L=10 del </w:t>
+      </w:r>
+      <w:proofErr w:type="spellStart"/>
+      <w:r>
+        <w:t>borrower</w:t>
+      </w:r>
+      <w:proofErr w:type="spellEnd"/>
+      <w:r>
+        <w:t xml:space="preserve"> vendidos ingresarán 10*0.3=3 -&gt;</w:t>
+      </w:r>
+    </w:p>
+    <w:p>
+      <w:pPr>
+        <w:pStyle w:val="Prrafodelista"/>
+        <w:numPr>
+          <w:ilvl w:val="0"/>
+          <w:numId w:val="3"/>
+        </w:numPr>
+        <w:spacing w:after="0"/>
+      </w:pPr>
+      <w:r>
+        <w:t>Pagamos D=2 -&gt; D=0</w:t>
+      </w:r>
+    </w:p>
+    <w:p>
+      <w:pPr>
+        <w:pStyle w:val="Prrafodelista"/>
+        <w:numPr>
+          <w:ilvl w:val="0"/>
+          <w:numId w:val="3"/>
+        </w:numPr>
+        <w:spacing w:after="0"/>
+      </w:pPr>
+      <w:r>
+        <w:t xml:space="preserve">Nos sobra 1, que pasa al </w:t>
+      </w:r>
+      <w:proofErr w:type="spellStart"/>
+      <w:r>
+        <w:t>lender</w:t>
+      </w:r>
+      <w:proofErr w:type="spellEnd"/>
+      <w:r>
+        <w:t xml:space="preserve"> , que</w:t>
+      </w:r>
+      <w:r>
+        <w:t xml:space="preserve"> recupera </w:t>
+      </w:r>
+      <w:r>
+        <w:t>1</w:t>
+      </w:r>
+      <w:r>
+        <w:t xml:space="preserve"> de 5</w:t>
+      </w:r>
+    </w:p>
+    <w:p>
+      <w:pPr>
+        <w:spacing w:after="0"/>
+      </w:pPr>
+    </w:p>
+    <w:p>
+      <w:pPr>
+        <w:spacing w:after="0"/>
+        <w:rPr>
+          <w:lang w:val="en-US"/>
+        </w:rPr>
+      </w:pPr>
+      <w:r>
+        <w:tab/>
+      </w:r>
+      <w:r>
+        <w:rPr>
+          <w:lang w:val="en-US"/>
+        </w:rPr>
+        <w:t>borrower</w:t>
+      </w:r>
+      <w:r>
+        <w:rPr>
+          <w:lang w:val="en-US"/>
+        </w:rPr>
+        <w:tab/>
+      </w:r>
+      <w:r>
+        <w:rPr>
+          <w:lang w:val="en-US"/>
+        </w:rPr>
+        <w:tab/>
+      </w:r>
+      <w:r>
+        <w:rPr>
+          <w:lang w:val="en-US"/>
+        </w:rPr>
+        <w:tab/>
+      </w:r>
+      <w:r>
+        <w:rPr>
+          <w:lang w:val="en-US"/>
+        </w:rPr>
+        <w:tab/>
+      </w:r>
+      <w:r>
+        <w:rPr>
+          <w:lang w:val="en-US"/>
+        </w:rPr>
+        <w:tab/>
+      </w:r>
+      <w:r>
+        <w:rPr>
+          <w:lang w:val="en-US"/>
+        </w:rPr>
+        <w:tab/>
+        <w:t>Lender</w:t>
+      </w:r>
+    </w:p>
+    <w:p>
+      <w:pPr>
+        <w:spacing w:after="0"/>
+        <w:rPr>
+          <w:lang w:val="en-US"/>
+        </w:rPr>
+      </w:pPr>
+      <w:r>
+        <w:rPr>
+          <w:lang w:val="en-US"/>
+        </w:rPr>
+        <w:tab/>
+      </w:r>
+      <w:r>
+        <w:rPr>
+          <w:lang w:val="en-US"/>
+        </w:rPr>
+        <w:t>C=0</w:t>
+      </w:r>
+      <w:r>
+        <w:rPr>
+          <w:lang w:val="en-US"/>
+        </w:rPr>
+        <w:tab/>
+        <w:t>D=0</w:t>
+      </w:r>
+      <w:r>
+        <w:rPr>
+          <w:lang w:val="en-US"/>
+        </w:rPr>
+        <w:tab/>
+      </w:r>
+      <w:r>
+        <w:rPr>
+          <w:lang w:val="en-US"/>
+        </w:rPr>
+        <w:tab/>
+      </w:r>
+      <w:r>
+        <w:rPr>
+          <w:lang w:val="en-US"/>
+        </w:rPr>
+        <w:tab/>
+      </w:r>
+      <w:r>
+        <w:rPr>
+          <w:lang w:val="en-US"/>
+        </w:rPr>
+        <w:tab/>
+      </w:r>
+      <w:r>
+        <w:rPr>
+          <w:lang w:val="en-US"/>
+        </w:rPr>
+        <w:tab/>
+      </w:r>
+      <w:r>
+        <w:rPr>
+          <w:lang w:val="en-US"/>
+        </w:rPr>
+        <w:tab/>
+        <w:t>C=13</w:t>
+      </w:r>
+      <w:r>
+        <w:rPr>
+          <w:lang w:val="en-US"/>
+        </w:rPr>
+        <w:t>+</w:t>
+      </w:r>
+      <w:proofErr w:type="gramStart"/>
+      <w:r>
+        <w:rPr>
+          <w:lang w:val="en-US"/>
+        </w:rPr>
+        <w:t>1</w:t>
+      </w:r>
+      <w:r>
+        <w:rPr>
+          <w:lang w:val="en-US"/>
+        </w:rPr>
+        <w:t xml:space="preserve">  </w:t>
+      </w:r>
+      <w:r>
+        <w:rPr>
+          <w:lang w:val="en-US"/>
+        </w:rPr>
+        <w:t>D</w:t>
+      </w:r>
+      <w:proofErr w:type="gramEnd"/>
+      <w:r>
+        <w:rPr>
+          <w:lang w:val="en-US"/>
+        </w:rPr>
+        <w:t>=28</w:t>
+      </w:r>
+    </w:p>
+    <w:p>
+      <w:pPr>
+        <w:spacing w:after="0"/>
+        <w:rPr>
+          <w:lang w:val="en-US"/>
+        </w:rPr>
+      </w:pPr>
+      <w:r>
+        <w:rPr>
+          <w:lang w:val="en-US"/>
+        </w:rPr>
+        <w:tab/>
+      </w:r>
+      <w:r>
+        <w:rPr>
+          <w:lang w:val="en-US"/>
+        </w:rPr>
+        <w:t>L=0</w:t>
+      </w:r>
+      <w:r>
+        <w:rPr>
+          <w:lang w:val="en-US"/>
+        </w:rPr>
+        <w:tab/>
+        <w:t>E=</w:t>
+      </w:r>
+      <w:r>
+        <w:rPr>
+          <w:lang w:val="en-US"/>
+        </w:rPr>
+        <w:t>3</w:t>
+      </w:r>
+      <w:r>
+        <w:rPr>
+          <w:lang w:val="en-US"/>
+        </w:rPr>
+        <w:tab/>
+      </w:r>
+      <w:r>
+        <w:rPr>
+          <w:lang w:val="en-US"/>
+        </w:rPr>
+        <w:tab/>
+      </w:r>
+      <w:r>
+        <w:rPr>
+          <w:lang w:val="en-US"/>
+        </w:rPr>
+        <w:tab/>
+      </w:r>
+      <w:r>
+        <w:rPr>
+          <w:lang w:val="en-US"/>
+        </w:rPr>
+        <w:tab/>
+      </w:r>
+      <w:r>
+        <w:rPr>
+          <w:lang w:val="en-US"/>
+        </w:rPr>
+        <w:tab/>
+      </w:r>
+      <w:r>
+        <w:rPr>
+          <w:lang w:val="en-US"/>
+        </w:rPr>
+        <w:tab/>
+        <w:t>L=20</w:t>
+      </w:r>
+      <w:r>
         <w:rPr>
           <w:lang w:val="en-US"/>
         </w:rPr>
@@ -5157,76 +5651,1226 @@
         <w:rPr>
           <w:lang w:val="en-US"/>
         </w:rPr>
+        <w:t>E=10</w:t>
+      </w:r>
+    </w:p>
+    <w:p>
+      <w:pPr>
+        <w:spacing w:after="0"/>
+        <w:rPr>
+          <w:lang w:val="en-US"/>
+        </w:rPr>
+      </w:pPr>
+      <w:r>
+        <w:rPr>
+          <w:lang w:val="en-US"/>
+        </w:rPr>
+        <w:tab/>
         <w:t xml:space="preserve"> </w:t>
       </w:r>
       <w:r>
         <w:rPr>
           <w:lang w:val="en-US"/>
         </w:rPr>
-        <w:t>D</w:t>
+        <w:t>f</w:t>
+      </w:r>
+      <w:r>
+        <w:rPr>
+          <w:lang w:val="en-US"/>
+        </w:rPr>
+        <w:t>ailed=true</w:t>
+      </w:r>
+      <w:r>
+        <w:rPr>
+          <w:lang w:val="en-US"/>
+        </w:rPr>
+        <w:tab/>
+      </w:r>
+      <w:r>
+        <w:rPr>
+          <w:lang w:val="en-US"/>
+        </w:rPr>
+        <w:tab/>
+      </w:r>
+      <w:r>
+        <w:rPr>
+          <w:lang w:val="en-US"/>
+        </w:rPr>
+        <w:tab/>
+      </w:r>
+      <w:r>
+        <w:rPr>
+          <w:lang w:val="en-US"/>
+        </w:rPr>
+        <w:tab/>
+      </w:r>
+      <w:r>
+        <w:rPr>
+          <w:lang w:val="en-US"/>
+        </w:rPr>
+        <w:tab/>
+      </w:r>
+      <w:r>
+        <w:rPr>
+          <w:lang w:val="en-US"/>
+        </w:rPr>
+        <w:tab/>
+      </w:r>
+      <w:r>
+        <w:rPr>
+          <w:lang w:val="en-US"/>
+        </w:rPr>
+        <w:t>B=5-</w:t>
+      </w:r>
+      <w:r>
+        <w:rPr>
+          <w:lang w:val="en-US"/>
+        </w:rPr>
+        <w:t>1</w:t>
+      </w:r>
+    </w:p>
+    <w:p>
+      <w:pPr>
+        <w:rPr>
+          <w:lang w:val="en-US"/>
+        </w:rPr>
+      </w:pPr>
+    </w:p>
+    <w:p>
+      <w:pPr>
+        <w:pBdr>
+          <w:top w:val="single" w:sz="6" w:space="1" w:color="auto"/>
+          <w:bottom w:val="single" w:sz="6" w:space="1" w:color="auto"/>
+        </w:pBdr>
+        <w:rPr>
+          <w:lang w:val="en-US"/>
+        </w:rPr>
+      </w:pPr>
+    </w:p>
+    <w:p>
+      <w:pPr>
+        <w:rPr>
+          <w:lang w:val="en-US"/>
+        </w:rPr>
+      </w:pPr>
+      <w:r>
+        <w:rPr>
+          <w:lang w:val="en-US"/>
+        </w:rPr>
+        <w:br w:type="page"/>
+      </w:r>
+    </w:p>
+    <w:p>
+      <w:pPr>
+        <w:pBdr>
+          <w:bottom w:val="single" w:sz="6" w:space="1" w:color="auto"/>
+        </w:pBdr>
+        <w:rPr>
+          <w:lang w:val="en-US"/>
+        </w:rPr>
+      </w:pPr>
+    </w:p>
+    <w:p>
+      <w:pPr>
+        <w:pBdr>
+          <w:bottom w:val="single" w:sz="6" w:space="1" w:color="auto"/>
+        </w:pBdr>
+      </w:pPr>
+      <w:r>
+        <w:rPr>
+          <w:highlight w:val="yellow"/>
+        </w:rPr>
+        <w:t>¿y si quiebra el banco que tiene préstamos en vigor?</w:t>
+      </w:r>
+    </w:p>
+    <w:p>
+      <w:pPr>
+        <w:spacing w:after="0"/>
+        <w:rPr>
+          <w:lang w:val="en-US"/>
+        </w:rPr>
+      </w:pPr>
+      <w:r>
+        <w:rPr>
+          <w:lang w:val="en-US"/>
+        </w:rPr>
+        <w:t>C=</w:t>
+      </w:r>
+      <w:r>
+        <w:rPr>
+          <w:lang w:val="en-US"/>
+        </w:rPr>
+        <w:t>1</w:t>
+      </w:r>
+      <w:r>
+        <w:rPr>
+          <w:lang w:val="en-US"/>
+        </w:rPr>
+        <w:t>0</w:t>
+      </w:r>
+      <w:proofErr w:type="gramStart"/>
+      <w:r>
+        <w:rPr>
+          <w:lang w:val="en-US"/>
+        </w:rPr>
+        <w:tab/>
+        <w:t xml:space="preserve">  D</w:t>
       </w:r>
       <w:proofErr w:type="gramEnd"/>
       <w:r>
         <w:rPr>
           <w:lang w:val="en-US"/>
         </w:rPr>
-        <w:t>=2</w:t>
-      </w:r>
-      <w:r>
-        <w:rPr>
-          <w:lang w:val="en-US"/>
-        </w:rPr>
-        <w:tab/>
-      </w:r>
-      <w:r>
-        <w:rPr>
-          <w:lang w:val="en-US"/>
-        </w:rPr>
-        <w:tab/>
-      </w:r>
-      <w:r>
-        <w:rPr>
-          <w:lang w:val="en-US"/>
-        </w:rPr>
-        <w:tab/>
-      </w:r>
-      <w:r>
-        <w:rPr>
-          <w:lang w:val="en-US"/>
-        </w:rPr>
-        <w:tab/>
-      </w:r>
-      <w:r>
-        <w:rPr>
-          <w:lang w:val="en-US"/>
-        </w:rPr>
-        <w:tab/>
-      </w:r>
-      <w:r>
-        <w:rPr>
-          <w:lang w:val="en-US"/>
-        </w:rPr>
-        <w:tab/>
+        <w:t>=20</w:t>
+      </w:r>
+      <w:r>
+        <w:rPr>
+          <w:lang w:val="en-US"/>
+        </w:rPr>
+        <w:tab/>
+      </w:r>
+      <w:r>
+        <w:rPr>
+          <w:lang w:val="en-US"/>
+        </w:rPr>
+        <w:tab/>
+      </w:r>
+      <w:r>
+        <w:rPr>
+          <w:lang w:val="en-US"/>
+        </w:rPr>
+        <w:tab/>
+      </w:r>
+      <w:r>
+        <w:rPr>
+          <w:lang w:val="en-US"/>
+        </w:rPr>
+        <w:tab/>
+      </w:r>
+      <w:r>
+        <w:rPr>
+          <w:lang w:val="en-US"/>
+        </w:rPr>
+        <w:tab/>
+      </w:r>
+      <w:r>
+        <w:rPr>
+          <w:lang w:val="en-US"/>
+        </w:rPr>
+        <w:tab/>
+      </w:r>
+    </w:p>
+    <w:p>
+      <w:pPr>
+        <w:spacing w:after="0"/>
+        <w:rPr>
+          <w:lang w:val="en-US"/>
+        </w:rPr>
+      </w:pPr>
+      <w:r>
+        <w:rPr>
+          <w:lang w:val="en-US"/>
+        </w:rPr>
+        <w:t>L=20       E=</w:t>
+      </w:r>
+      <w:r>
+        <w:rPr>
+          <w:lang w:val="en-US"/>
+        </w:rPr>
+        <w:t>2</w:t>
+      </w:r>
+      <w:r>
+        <w:rPr>
+          <w:lang w:val="en-US"/>
+        </w:rPr>
+        <w:t>0</w:t>
+      </w:r>
+      <w:r>
+        <w:rPr>
+          <w:lang w:val="en-US"/>
+        </w:rPr>
+        <w:tab/>
+      </w:r>
+      <w:r>
+        <w:rPr>
+          <w:lang w:val="en-US"/>
+        </w:rPr>
+        <w:tab/>
+      </w:r>
+      <w:r>
+        <w:rPr>
+          <w:lang w:val="en-US"/>
+        </w:rPr>
+        <w:tab/>
+      </w:r>
+      <w:r>
+        <w:rPr>
+          <w:lang w:val="en-US"/>
+        </w:rPr>
+        <w:tab/>
+      </w:r>
+      <w:r>
+        <w:rPr>
+          <w:lang w:val="en-US"/>
+        </w:rPr>
+        <w:tab/>
+      </w:r>
+      <w:r>
+        <w:rPr>
+          <w:lang w:val="en-US"/>
+        </w:rPr>
+        <w:tab/>
+      </w:r>
+    </w:p>
+    <w:p>
+      <w:pPr>
+        <w:spacing w:after="0"/>
+        <w:rPr>
+          <w:lang w:val="en-US"/>
+        </w:rPr>
+      </w:pPr>
+      <w:r>
+        <w:rPr>
+          <w:lang w:val="en-US"/>
+        </w:rPr>
+        <w:t>s=10</w:t>
+      </w:r>
+      <w:r>
+        <w:rPr>
+          <w:lang w:val="en-US"/>
+        </w:rPr>
+        <w:tab/>
+      </w:r>
+      <w:r>
+        <w:rPr>
+          <w:lang w:val="en-US"/>
+        </w:rPr>
+        <w:tab/>
+      </w:r>
+      <w:r>
+        <w:rPr>
+          <w:lang w:val="en-US"/>
+        </w:rPr>
+        <w:tab/>
+      </w:r>
+      <w:r>
+        <w:rPr>
+          <w:lang w:val="en-US"/>
+        </w:rPr>
+        <w:tab/>
+      </w:r>
+      <w:r>
+        <w:rPr>
+          <w:lang w:val="en-US"/>
+        </w:rPr>
+        <w:tab/>
+      </w:r>
+      <w:r>
+        <w:rPr>
+          <w:lang w:val="en-US"/>
+        </w:rPr>
+        <w:tab/>
+      </w:r>
+    </w:p>
+    <w:p>
+      <w:pPr>
+        <w:pBdr>
+          <w:bottom w:val="single" w:sz="6" w:space="1" w:color="auto"/>
+        </w:pBdr>
+        <w:rPr>
+          <w:lang w:val="en-US"/>
+        </w:rPr>
+      </w:pPr>
+      <w:r>
+        <w:rPr>
+          <w:lang w:val="en-US"/>
+        </w:rPr>
+        <w:t xml:space="preserve">   Shock1 </w:t>
+      </w:r>
+      <w:r>
+        <w:t>Δ</w:t>
+      </w:r>
+      <w:r>
+        <w:rPr>
+          <w:lang w:val="en-US"/>
+        </w:rPr>
+        <w:t>D=-15</w:t>
+      </w:r>
+    </w:p>
+    <w:p>
+      <w:pPr>
+        <w:pBdr>
+          <w:bottom w:val="single" w:sz="6" w:space="1" w:color="auto"/>
+        </w:pBdr>
+        <w:rPr>
+          <w:lang w:val="en-US"/>
+        </w:rPr>
+      </w:pPr>
+    </w:p>
+    <w:p>
+      <w:pPr>
+        <w:pBdr>
+          <w:bottom w:val="single" w:sz="6" w:space="1" w:color="auto"/>
+        </w:pBdr>
+        <w:rPr>
+          <w:lang w:val="en-US"/>
+        </w:rPr>
+      </w:pPr>
+    </w:p>
+    <w:p>
+      <w:pPr>
+        <w:spacing w:after="0"/>
+      </w:pPr>
+      <w:r>
+        <w:t>C=0</w:t>
+      </w:r>
+      <w:proofErr w:type="gramStart"/>
+      <w:r>
+        <w:tab/>
+        <w:t xml:space="preserve">  D</w:t>
+      </w:r>
+      <w:proofErr w:type="gramEnd"/>
+      <w:r>
+        <w:t>=5</w:t>
+      </w:r>
+      <w:r>
+        <w:tab/>
+      </w:r>
+      <w:r>
+        <w:tab/>
+      </w:r>
+      <w:r>
+        <w:tab/>
+      </w:r>
+      <w:r>
+        <w:tab/>
+      </w:r>
+      <w:r>
+        <w:tab/>
+      </w:r>
+    </w:p>
+    <w:p>
+      <w:pPr>
+        <w:spacing w:after="0"/>
+      </w:pPr>
+      <w:r>
+        <w:t>L=</w:t>
+      </w:r>
+      <w:r>
+        <w:t>3,33</w:t>
+      </w:r>
+      <w:r>
+        <w:t xml:space="preserve">    E=</w:t>
+      </w:r>
+      <w:r>
+        <w:t>2</w:t>
+      </w:r>
+      <w:r>
+        <w:t>0</w:t>
+      </w:r>
+      <w:r>
+        <w:t>-11,66= 8,33</w:t>
+      </w:r>
+      <w:r>
+        <w:tab/>
+      </w:r>
+      <w:r>
+        <w:tab/>
+      </w:r>
+      <w:r>
+        <w:tab/>
+      </w:r>
+      <w:r>
+        <w:tab/>
+      </w:r>
+      <w:r>
+        <w:tab/>
+      </w:r>
+      <w:r>
+        <w:tab/>
+      </w:r>
+    </w:p>
+    <w:p>
+      <w:pPr>
+        <w:spacing w:after="0"/>
+      </w:pPr>
+      <w:r>
+        <w:t>s=10</w:t>
+      </w:r>
+      <w:r>
+        <w:tab/>
+      </w:r>
+      <w:r>
+        <w:tab/>
+      </w:r>
+    </w:p>
+    <w:p>
+      <w:pPr>
+        <w:spacing w:after="0"/>
+      </w:pPr>
+      <w:r>
+        <w:tab/>
+      </w:r>
+      <w:r>
+        <w:tab/>
+      </w:r>
+      <w:r>
+        <w:tab/>
+      </w:r>
+      <w:r>
+        <w:tab/>
+      </w:r>
+    </w:p>
+    <w:p>
+      <w:pPr>
+        <w:pBdr>
+          <w:bottom w:val="single" w:sz="6" w:space="1" w:color="auto"/>
+        </w:pBdr>
+      </w:pPr>
+      <w:r>
+        <w:t xml:space="preserve">   Shock1 </w:t>
+      </w:r>
+      <w:r>
+        <w:t>Δ</w:t>
+      </w:r>
+      <w:r>
+        <w:t>D=-5</w:t>
+      </w:r>
+      <w:r>
+        <w:t xml:space="preserve"> – QUIEBRA (NO P</w:t>
+      </w:r>
+      <w:r>
+        <w:t>UEDE PAGAR D)???</w:t>
+      </w:r>
+    </w:p>
+    <w:p>
+      <w:pPr>
+        <w:pStyle w:val="Prrafodelista"/>
+        <w:numPr>
+          <w:ilvl w:val="0"/>
+          <w:numId w:val="1"/>
+        </w:numPr>
+        <w:pBdr>
+          <w:bottom w:val="single" w:sz="6" w:space="1" w:color="auto"/>
+        </w:pBdr>
+        <w:rPr>
+          <w:lang w:val="en-US"/>
+        </w:rPr>
+      </w:pPr>
+      <w:r>
+        <w:rPr>
+          <w:lang w:val="en-US"/>
+        </w:rPr>
+        <w:t>1</w:t>
+      </w:r>
+      <w:r>
+        <w:rPr>
+          <w:lang w:val="en-US"/>
+        </w:rPr>
+        <w:t>º</w:t>
+      </w:r>
+      <w:r>
+        <w:rPr>
+          <w:lang w:val="en-US"/>
+        </w:rPr>
+        <w:t xml:space="preserve"> </w:t>
+      </w:r>
+      <w:proofErr w:type="spellStart"/>
+      <w:r>
+        <w:rPr>
+          <w:lang w:val="en-US"/>
+        </w:rPr>
+        <w:t>firesale</w:t>
+      </w:r>
+      <w:proofErr w:type="spellEnd"/>
+      <w:r>
+        <w:rPr>
+          <w:lang w:val="en-US"/>
+        </w:rPr>
+        <w:t xml:space="preserve"> 3.33 </w:t>
+      </w:r>
+      <w:r>
+        <w:rPr>
+          <w:lang w:val="en-US"/>
+        </w:rPr>
+        <w:t>-&gt; ME DAN 1</w:t>
+      </w:r>
+    </w:p>
+    <w:p>
+      <w:pPr>
+        <w:pStyle w:val="Prrafodelista"/>
+        <w:numPr>
+          <w:ilvl w:val="0"/>
+          <w:numId w:val="1"/>
+        </w:numPr>
+        <w:pBdr>
+          <w:bottom w:val="single" w:sz="6" w:space="1" w:color="auto"/>
+        </w:pBdr>
+      </w:pPr>
+      <w:r>
+        <w:t>2º SIGO DEBIENDO 4 DE D</w:t>
+      </w:r>
+      <w:r>
+        <w:t>EPOSITOS, PERO ME DEVUELVEN LOS 10 DE PRÉSTAMO</w:t>
+      </w:r>
+    </w:p>
+    <w:p>
+      <w:pPr>
+        <w:pStyle w:val="Prrafodelista"/>
+        <w:spacing w:after="0"/>
+        <w:ind w:left="1070"/>
+      </w:pPr>
+      <w:r>
+        <w:t>C=0</w:t>
+      </w:r>
+      <w:proofErr w:type="gramStart"/>
+      <w:r>
+        <w:tab/>
+        <w:t xml:space="preserve">  </w:t>
+      </w:r>
+      <w:r>
+        <w:tab/>
+      </w:r>
+      <w:proofErr w:type="gramEnd"/>
+      <w:r>
+        <w:t>D=4</w:t>
+      </w:r>
+      <w:r>
+        <w:tab/>
+      </w:r>
+      <w:r>
+        <w:tab/>
+      </w:r>
+      <w:r>
+        <w:tab/>
+      </w:r>
+      <w:r>
+        <w:tab/>
+      </w:r>
+      <w:r>
+        <w:tab/>
+      </w:r>
+    </w:p>
+    <w:p>
+      <w:pPr>
+        <w:pStyle w:val="Prrafodelista"/>
+        <w:spacing w:after="0"/>
+        <w:ind w:left="1070"/>
+      </w:pPr>
+      <w:r>
+        <w:t xml:space="preserve">L=0   </w:t>
+      </w:r>
+      <w:r>
+        <w:tab/>
+        <w:t>E=8,33</w:t>
+      </w:r>
+      <w:r>
+        <w:tab/>
+      </w:r>
+      <w:r>
+        <w:tab/>
+      </w:r>
+      <w:r>
+        <w:tab/>
+      </w:r>
+      <w:r>
+        <w:tab/>
+      </w:r>
+      <w:r>
+        <w:tab/>
+      </w:r>
+      <w:r>
+        <w:tab/>
+      </w:r>
+    </w:p>
+    <w:p>
+      <w:pPr>
+        <w:pStyle w:val="Prrafodelista"/>
+        <w:spacing w:after="0"/>
+        <w:ind w:left="1070"/>
+      </w:pPr>
+      <w:r>
+        <w:t>s=10</w:t>
+      </w:r>
+    </w:p>
+    <w:p>
+      <w:pPr>
+        <w:pStyle w:val="Prrafodelista"/>
+        <w:spacing w:after="0"/>
+        <w:ind w:left="1070"/>
+      </w:pPr>
+      <w:r>
+        <w:tab/>
+      </w:r>
+      <w:r>
+        <w:tab/>
+      </w:r>
+    </w:p>
+    <w:p>
+      <w:pPr>
+        <w:pStyle w:val="Prrafodelista"/>
+        <w:spacing w:after="0"/>
+        <w:ind w:left="1070"/>
+      </w:pPr>
+      <w:r>
+        <w:t xml:space="preserve">C=10+0,66 </w:t>
+      </w:r>
+      <w:r>
+        <w:tab/>
+        <w:t>D=4</w:t>
+      </w:r>
+      <w:r>
+        <w:tab/>
+      </w:r>
+      <w:r>
+        <w:tab/>
+      </w:r>
+      <w:r>
+        <w:tab/>
+      </w:r>
+      <w:r>
+        <w:tab/>
+      </w:r>
+      <w:r>
+        <w:tab/>
+        <w:t>-&gt; BENEFI</w:t>
+      </w:r>
+      <w:r>
+        <w:t>CIOS</w:t>
+      </w:r>
+      <w:r>
+        <w:tab/>
+      </w:r>
+      <w:r>
+        <w:tab/>
+      </w:r>
+    </w:p>
+    <w:p>
+      <w:pPr>
+        <w:pStyle w:val="Prrafodelista"/>
+        <w:spacing w:after="0"/>
+        <w:ind w:left="1070"/>
+      </w:pPr>
+      <w:r>
+        <w:t xml:space="preserve">L=0   </w:t>
+      </w:r>
+      <w:r>
+        <w:tab/>
+        <w:t>E=8,33</w:t>
+      </w:r>
+      <w:r>
+        <w:tab/>
+        <w:t>+ 0,66</w:t>
+      </w:r>
+      <w:r>
+        <w:tab/>
+      </w:r>
+      <w:r>
+        <w:tab/>
+      </w:r>
+      <w:r>
+        <w:tab/>
+      </w:r>
+      <w:r>
+        <w:tab/>
+      </w:r>
+      <w:r>
+        <w:tab/>
+      </w:r>
+    </w:p>
+    <w:p>
+      <w:pPr>
+        <w:pStyle w:val="Prrafodelista"/>
+        <w:spacing w:after="0"/>
+        <w:ind w:left="1070"/>
+      </w:pPr>
+    </w:p>
+    <w:p>
+      <w:pPr>
+        <w:pStyle w:val="Prrafodelista"/>
+        <w:spacing w:after="0"/>
+        <w:ind w:left="1070"/>
+      </w:pPr>
+      <w:r>
+        <w:t>C=1</w:t>
+      </w:r>
+      <w:r>
+        <w:t>0</w:t>
+      </w:r>
+      <w:r>
+        <w:t>,66</w:t>
+      </w:r>
+      <w:r>
+        <w:t>-4</w:t>
+      </w:r>
+      <w:r>
+        <w:t xml:space="preserve"> </w:t>
+      </w:r>
+      <w:r>
+        <w:tab/>
+        <w:t>D=</w:t>
+      </w:r>
+      <w:r>
+        <w:t>0</w:t>
+      </w:r>
+      <w:r>
+        <w:tab/>
+      </w:r>
+      <w:r>
+        <w:tab/>
+      </w:r>
+      <w:r>
+        <w:tab/>
+      </w:r>
+      <w:r>
+        <w:tab/>
+      </w:r>
+      <w:r>
+        <w:tab/>
+        <w:t>-&gt; BENEFI</w:t>
+      </w:r>
+      <w:r>
+        <w:t>CIOS</w:t>
+      </w:r>
+      <w:r>
+        <w:tab/>
+      </w:r>
+      <w:r>
+        <w:tab/>
+      </w:r>
+    </w:p>
+    <w:p>
+      <w:pPr>
+        <w:pStyle w:val="Prrafodelista"/>
+        <w:pBdr>
+          <w:bottom w:val="single" w:sz="6" w:space="1" w:color="auto"/>
+        </w:pBdr>
+        <w:ind w:left="1070"/>
+      </w:pPr>
+      <w:r>
+        <w:t xml:space="preserve">L=0   </w:t>
+      </w:r>
+      <w:r>
+        <w:tab/>
+        <w:t>E=</w:t>
+      </w:r>
+      <w:r>
+        <w:t>9</w:t>
+      </w:r>
+    </w:p>
+    <w:p>
+      <w:pPr>
+        <w:pStyle w:val="Prrafodelista"/>
+        <w:pBdr>
+          <w:bottom w:val="single" w:sz="6" w:space="1" w:color="auto"/>
+        </w:pBdr>
+        <w:ind w:left="1070"/>
+      </w:pPr>
+      <w:r>
+        <w:tab/>
+      </w:r>
+      <w:r>
+        <w:tab/>
+      </w:r>
+    </w:p>
+    <w:p>
+      <w:pPr>
+        <w:pBdr>
+          <w:bottom w:val="single" w:sz="6" w:space="1" w:color="auto"/>
+        </w:pBdr>
+      </w:pPr>
+    </w:p>
+    <w:p>
+      <w:pPr>
+        <w:pBdr>
+          <w:bottom w:val="single" w:sz="6" w:space="1" w:color="auto"/>
+        </w:pBdr>
+      </w:pPr>
+    </w:p>
+    <w:p>
+      <w:pPr>
+        <w:pBdr>
+          <w:bottom w:val="single" w:sz="6" w:space="1" w:color="auto"/>
+        </w:pBdr>
+      </w:pPr>
+    </w:p>
+    <w:p/>
+    <w:p>
+      <w:pPr>
+        <w:spacing w:after="0"/>
+      </w:pPr>
+      <w:r>
+        <w:t>C=0</w:t>
+      </w:r>
+      <w:r>
+        <w:tab/>
+        <w:t>D=</w:t>
+      </w:r>
+      <w:r>
+        <w:t>2</w:t>
+      </w:r>
+    </w:p>
+    <w:p>
+      <w:pPr>
+        <w:spacing w:after="0"/>
+      </w:pPr>
+      <w:r>
+        <w:t>L=</w:t>
+      </w:r>
+      <w:r>
+        <w:t>1</w:t>
+      </w:r>
+      <w:r>
+        <w:t>2</w:t>
+      </w:r>
+      <w:r>
+        <w:tab/>
+        <w:t>E=10</w:t>
+      </w:r>
+    </w:p>
+    <w:p>
+      <w:pPr>
+        <w:spacing w:after="0"/>
+      </w:pPr>
+    </w:p>
+    <w:p>
+      <w:pPr>
+        <w:spacing w:after="0"/>
+      </w:pPr>
+      <w:r>
+        <w:t>ΔD</w:t>
+      </w:r>
+      <w:r>
+        <w:t xml:space="preserve">=-2 </w:t>
+      </w:r>
+      <w:r>
+        <w:sym w:font="Wingdings" w:char="F0E0"/>
+      </w:r>
+      <w:r>
+        <w:t xml:space="preserve"> </w:t>
+      </w:r>
+      <w:proofErr w:type="spellStart"/>
+      <w:r>
+        <w:t>firesale</w:t>
+      </w:r>
+      <w:proofErr w:type="spellEnd"/>
+      <w:r>
+        <w:t xml:space="preserve"> L para obtener 2 </w:t>
+      </w:r>
+      <w:r>
+        <w:sym w:font="Wingdings" w:char="F0E0"/>
+      </w:r>
+      <w:r>
+        <w:t xml:space="preserve"> 2/0.3 = </w:t>
+      </w:r>
+      <w:r>
+        <w:t>6.666</w:t>
+      </w:r>
+    </w:p>
+    <w:p>
+      <w:pPr>
+        <w:spacing w:after="0"/>
+      </w:pPr>
+    </w:p>
+    <w:p>
+      <w:pPr>
+        <w:spacing w:after="0"/>
+      </w:pPr>
+      <w:r>
+        <w:t xml:space="preserve">E = 10 – 6.666 ( 1-0.3) = </w:t>
+      </w:r>
+      <w:r>
+        <w:t>10-4.6666 = 5,333</w:t>
+      </w:r>
+    </w:p>
+    <w:p>
+      <w:pPr>
+        <w:spacing w:after="0"/>
+      </w:pPr>
+    </w:p>
+    <w:p>
+      <w:pPr>
+        <w:spacing w:after="0"/>
+        <w:rPr>
+          <w:highlight w:val="green"/>
+        </w:rPr>
+      </w:pPr>
+      <w:r>
+        <w:t>C</w:t>
+      </w:r>
+      <w:r>
+        <w:rPr>
+          <w:highlight w:val="green"/>
+        </w:rPr>
+        <w:t>=0</w:t>
+      </w:r>
+      <w:r>
+        <w:rPr>
+          <w:highlight w:val="green"/>
+        </w:rPr>
+        <w:tab/>
+        <w:t>D=0</w:t>
+      </w:r>
+    </w:p>
+    <w:p>
+      <w:pPr>
+        <w:spacing w:after="0"/>
+      </w:pPr>
+      <w:r>
+        <w:rPr>
+          <w:highlight w:val="green"/>
+        </w:rPr>
+        <w:t>L=</w:t>
+      </w:r>
+      <w:r>
+        <w:rPr>
+          <w:highlight w:val="green"/>
+        </w:rPr>
+        <w:t>5,34</w:t>
+      </w:r>
+      <w:r>
+        <w:rPr>
+          <w:highlight w:val="green"/>
+        </w:rPr>
+        <w:tab/>
+        <w:t>E=</w:t>
+      </w:r>
+      <w:r>
+        <w:rPr>
+          <w:highlight w:val="green"/>
+        </w:rPr>
+        <w:t>5,333 -</w:t>
+      </w:r>
+      <w:r>
+        <w:rPr>
+          <w:highlight w:val="green"/>
+        </w:rPr>
+        <w:sym w:font="Wingdings" w:char="F0E0"/>
+      </w:r>
+      <w:r>
+        <w:rPr>
+          <w:highlight w:val="green"/>
+        </w:rPr>
+        <w:t xml:space="preserve"> </w:t>
+      </w:r>
+      <w:r>
+        <w:t>si</w:t>
+      </w:r>
+    </w:p>
+    <w:p>
+      <w:pPr>
+        <w:spacing w:after="0"/>
+      </w:pPr>
+    </w:p>
+    <w:p>
+      <w:pPr>
+        <w:spacing w:after="0"/>
+      </w:pPr>
+    </w:p>
+    <w:p>
+      <w:pPr>
+        <w:spacing w:after="0"/>
+      </w:pPr>
+    </w:p>
+    <w:p>
+      <w:pPr>
+        <w:spacing w:after="0"/>
+      </w:pPr>
+    </w:p>
+    <w:p>
+      <w:proofErr w:type="spellStart"/>
+      <w:r>
+        <w:t>Borrower</w:t>
+      </w:r>
+      <w:proofErr w:type="spellEnd"/>
+      <w:r>
+        <w:t xml:space="preserve"> – </w:t>
+      </w:r>
+      <w:r>
+        <w:t>sin pré</w:t>
+      </w:r>
+      <w:r>
+        <w:t>stamo activo</w:t>
+      </w:r>
+    </w:p>
+    <w:p>
+      <w:pPr>
+        <w:spacing w:after="0"/>
+      </w:pPr>
+      <w:r>
         <w:t>C=</w:t>
       </w:r>
       <w:r>
-        <w:rPr>
-          <w:lang w:val="en-US"/>
-        </w:rPr>
-        <w:t>13</w:t>
-      </w:r>
-      <w:r>
-        <w:rPr>
-          <w:lang w:val="en-US"/>
-        </w:rPr>
-        <w:tab/>
-        <w:t>D=2</w:t>
-      </w:r>
-      <w:r>
-        <w:rPr>
-          <w:lang w:val="en-US"/>
-        </w:rPr>
-        <w:t>8</w:t>
+        <w:t>1,89</w:t>
+      </w:r>
+      <w:r>
+        <w:tab/>
+      </w:r>
+      <w:r>
+        <w:tab/>
+      </w:r>
+      <w:r>
+        <w:t>D=</w:t>
+      </w:r>
+      <w:r>
+        <w:t>106,89</w:t>
+      </w:r>
+    </w:p>
+    <w:p>
+      <w:pPr>
+        <w:spacing w:after="0"/>
+      </w:pPr>
+      <w:r>
+        <w:t>L=12</w:t>
+      </w:r>
+      <w:r>
+        <w:t>0</w:t>
+      </w:r>
+      <w:r>
+        <w:tab/>
+      </w:r>
+      <w:r>
+        <w:tab/>
+      </w:r>
+      <w:r>
+        <w:t>E=</w:t>
+      </w:r>
+      <w:r>
+        <w:t>15</w:t>
+      </w:r>
+    </w:p>
+    <w:p>
+      <w:pPr>
+        <w:spacing w:after="0"/>
+      </w:pPr>
+    </w:p>
+    <w:p>
+      <w:pPr>
+        <w:spacing w:after="0"/>
+      </w:pPr>
+    </w:p>
+    <w:p>
+      <w:pPr>
+        <w:spacing w:after="0"/>
+      </w:pPr>
+      <w:r>
+        <w:t xml:space="preserve">Segundo shock </w:t>
+      </w:r>
+      <w:r>
+        <w:t>ΔD</w:t>
+      </w:r>
+      <w:r>
+        <w:t>=-</w:t>
+      </w:r>
+      <w:r>
+        <w:t xml:space="preserve"> </w:t>
+      </w:r>
+      <w:r>
+        <w:t>28.68</w:t>
+      </w:r>
+    </w:p>
+    <w:p>
+      <w:pPr>
+        <w:spacing w:after="0"/>
+        <w:rPr>
+          <w:lang w:val="en-US"/>
+        </w:rPr>
+      </w:pPr>
+      <w:proofErr w:type="spellStart"/>
+      <w:r>
+        <w:rPr>
+          <w:lang w:val="en-US"/>
+        </w:rPr>
+        <w:t>V</w:t>
+      </w:r>
+      <w:r>
+        <w:rPr>
+          <w:lang w:val="en-US"/>
+        </w:rPr>
+        <w:t>ende</w:t>
+      </w:r>
+      <w:proofErr w:type="spellEnd"/>
+      <w:r>
+        <w:rPr>
+          <w:lang w:val="en-US"/>
+        </w:rPr>
+        <w:t xml:space="preserve"> </w:t>
+      </w:r>
+      <w:r>
+        <w:rPr>
+          <w:lang w:val="en-US"/>
+        </w:rPr>
+        <w:t>L=2</w:t>
+      </w:r>
+      <w:r>
+        <w:rPr>
+          <w:lang w:val="en-US"/>
+        </w:rPr>
+        <w:t>6.79</w:t>
+      </w:r>
+      <w:r>
+        <w:rPr>
+          <w:lang w:val="en-US"/>
+        </w:rPr>
+        <w:t xml:space="preserve"> </w:t>
+      </w:r>
+      <w:r>
+        <w:rPr>
+          <w:lang w:val="en-US"/>
+        </w:rPr>
+        <w:t xml:space="preserve">at </w:t>
+      </w:r>
+      <w:proofErr w:type="gramStart"/>
+      <w:r>
+        <w:rPr>
+          <w:lang w:val="en-US"/>
+        </w:rPr>
+        <w:t xml:space="preserve">cost </w:t>
+      </w:r>
+      <w:r>
+        <w:rPr>
+          <w:lang w:val="en-US"/>
+        </w:rPr>
+        <w:t xml:space="preserve"> 26</w:t>
+      </w:r>
+      <w:proofErr w:type="gramEnd"/>
+      <w:r>
+        <w:rPr>
+          <w:lang w:val="en-US"/>
+        </w:rPr>
+        <w:t xml:space="preserve">,79/0,3 = </w:t>
+      </w:r>
+      <w:r>
+        <w:rPr>
+          <w:lang w:val="en-US"/>
+        </w:rPr>
+        <w:t>89.31</w:t>
+      </w:r>
+    </w:p>
+    <w:p>
+      <w:pPr>
+        <w:spacing w:after="0"/>
+        <w:rPr>
+          <w:lang w:val="en-US"/>
+        </w:rPr>
+      </w:pPr>
+    </w:p>
+    <w:p>
+      <w:pPr>
+        <w:spacing w:after="0"/>
+      </w:pPr>
+      <w:r>
+        <w:t>C=1,89</w:t>
+      </w:r>
+      <w:r>
+        <w:tab/>
+      </w:r>
+      <w:r>
+        <w:tab/>
+        <w:t>D=</w:t>
+      </w:r>
+      <w:r>
+        <w:t>78.21</w:t>
       </w:r>
     </w:p>
     <w:p>
@@ -5237,344 +6881,586 @@
         <w:t>L=</w:t>
       </w:r>
       <w:r>
-        <w:t>20-</w:t>
+        <w:t>30,69</w:t>
+      </w:r>
+      <w:r>
+        <w:tab/>
+      </w:r>
+      <w:r>
+        <w:tab/>
+        <w:t>E=15</w:t>
+      </w:r>
+    </w:p>
+    <w:p>
+      <w:pPr>
+        <w:spacing w:after="0"/>
+      </w:pPr>
+    </w:p>
+    <w:p>
+      <w:pPr>
+        <w:spacing w:after="0"/>
+      </w:pPr>
+      <w:r>
+        <w:t>Ahora nos queda 89.31*(1-0,3)=</w:t>
+      </w:r>
+      <w:r>
+        <w:t>62,52 de reducción de E -</w:t>
+      </w:r>
+      <w:r>
+        <w:sym w:font="Wingdings" w:char="F0E0"/>
+      </w:r>
+      <w:r>
+        <w:t xml:space="preserve"> QUIEBRA</w:t>
+      </w:r>
+    </w:p>
+    <w:p>
+      <w:pPr>
+        <w:spacing w:after="0"/>
+      </w:pPr>
+    </w:p>
+    <w:p>
+      <w:r>
+        <w:br w:type="page"/>
+      </w:r>
+    </w:p>
+    <w:p>
+      <w:pPr>
+        <w:spacing w:after="0"/>
+      </w:pPr>
+      <w:r>
+        <w:lastRenderedPageBreak/>
+        <w:t xml:space="preserve">C=165.67 </w:t>
+      </w:r>
+      <w:r>
+        <w:tab/>
+      </w:r>
+      <w:r>
+        <w:tab/>
+      </w:r>
+      <w:r>
+        <w:t>D=336.94</w:t>
+      </w:r>
+    </w:p>
+    <w:p>
+      <w:pPr>
+        <w:spacing w:after="0"/>
+      </w:pPr>
+      <w:r>
+        <w:t xml:space="preserve">L=120.00                </w:t>
+      </w:r>
+      <w:r>
+        <w:tab/>
+      </w:r>
+      <w:r>
+        <w:t>E=15.00</w:t>
+      </w:r>
+    </w:p>
+    <w:p>
+      <w:pPr>
+        <w:spacing w:after="0"/>
+      </w:pPr>
+    </w:p>
+    <w:p>
+      <w:pPr>
+        <w:spacing w:after="0"/>
+      </w:pPr>
+    </w:p>
+    <w:p>
+      <w:pPr>
+        <w:spacing w:after="0"/>
+      </w:pPr>
+    </w:p>
+    <w:p>
+      <w:pPr>
+        <w:spacing w:after="0"/>
+      </w:pPr>
+    </w:p>
+    <w:p>
+      <w:pPr>
+        <w:spacing w:after="0"/>
+      </w:pPr>
+    </w:p>
+    <w:p>
+      <w:pPr>
+        <w:spacing w:after="0" w:line="240" w:lineRule="auto"/>
+        <w:rPr>
+          <w:rFonts w:ascii="Sans Serif Collection" w:hAnsi="Sans Serif Collection" w:cs="Sans Serif Collection"/>
+          <w:sz w:val="18"/>
+          <w:szCs w:val="18"/>
+          <w:lang w:val="en-US"/>
+        </w:rPr>
+      </w:pPr>
+      <w:r>
+        <w:rPr>
+          <w:rFonts w:ascii="Sans Serif Collection" w:hAnsi="Sans Serif Collection" w:cs="Sans Serif Collection"/>
+          <w:sz w:val="18"/>
+          <w:szCs w:val="18"/>
+          <w:lang w:val="en-US"/>
+        </w:rPr>
+        <w:t>DEBUG - t=000/shock2 bank#3   C=15.84 L=120.00                 | D=120.84 E=15.00         lender=#4</w:t>
+      </w:r>
+    </w:p>
+    <w:p>
+      <w:pPr>
+        <w:spacing w:after="0" w:line="240" w:lineRule="auto"/>
+        <w:rPr>
+          <w:rFonts w:ascii="Sans Serif Collection" w:hAnsi="Sans Serif Collection" w:cs="Sans Serif Collection"/>
+          <w:sz w:val="18"/>
+          <w:szCs w:val="18"/>
+          <w:lang w:val="en-US"/>
+        </w:rPr>
+      </w:pPr>
+      <w:r>
+        <w:rPr>
+          <w:rFonts w:ascii="Sans Serif Collection" w:hAnsi="Sans Serif Collection" w:cs="Sans Serif Collection"/>
+          <w:sz w:val="18"/>
+          <w:szCs w:val="18"/>
+          <w:lang w:val="en-US"/>
+        </w:rPr>
+        <w:t>DEBUG - t=000/shock2 bank#4   C= 0.00 L=120.00                 | D=78.21 E=15.00         lender=#3</w:t>
+      </w:r>
+    </w:p>
+    <w:p>
+      <w:pPr>
+        <w:spacing w:after="0" w:line="240" w:lineRule="auto"/>
+        <w:rPr>
+          <w:rFonts w:ascii="Sans Serif Collection" w:hAnsi="Sans Serif Collection" w:cs="Sans Serif Collection"/>
+          <w:sz w:val="18"/>
+          <w:szCs w:val="18"/>
+          <w:lang w:val="en-US"/>
+        </w:rPr>
+      </w:pPr>
+      <w:r>
+        <w:rPr>
+          <w:rFonts w:ascii="Sans Serif Collection" w:hAnsi="Sans Serif Collection" w:cs="Sans Serif Collection"/>
+          <w:sz w:val="18"/>
+          <w:szCs w:val="18"/>
+          <w:lang w:val="en-US"/>
+        </w:rPr>
+        <w:t>DEBUG - t=000/</w:t>
       </w:r>
       <w:proofErr w:type="gramStart"/>
       <w:r>
-        <w:t xml:space="preserve">10  </w:t>
-      </w:r>
-      <w:r>
-        <w:t>E</w:t>
+        <w:rPr>
+          <w:rFonts w:ascii="Sans Serif Collection" w:hAnsi="Sans Serif Collection" w:cs="Sans Serif Collection"/>
+          <w:sz w:val="18"/>
+          <w:szCs w:val="18"/>
+          <w:lang w:val="en-US"/>
+        </w:rPr>
+        <w:t>repay  bank</w:t>
       </w:r>
       <w:proofErr w:type="gramEnd"/>
       <w:r>
-        <w:t>=</w:t>
-      </w:r>
-      <w:r>
-        <w:t>1</w:t>
-      </w:r>
-      <w:r>
-        <w:t>0-7</w:t>
-      </w:r>
-      <w:r>
-        <w:tab/>
-      </w:r>
-      <w:r>
-        <w:tab/>
-      </w:r>
-      <w:r>
-        <w:tab/>
-      </w:r>
-      <w:r>
-        <w:tab/>
-      </w:r>
-      <w:r>
-        <w:tab/>
-        <w:t>L=</w:t>
-      </w:r>
-      <w:r>
-        <w:t>20</w:t>
-      </w:r>
-      <w:r>
-        <w:tab/>
-        <w:t>E=</w:t>
-      </w:r>
-      <w:r>
-        <w:t>1</w:t>
-      </w:r>
-      <w:r>
-        <w:t>0</w:t>
-      </w:r>
-    </w:p>
-    <w:p>
-      <w:pPr>
-        <w:spacing w:after="0"/>
-        <w:rPr>
-          <w:lang w:val="en-US"/>
-        </w:rPr>
-      </w:pPr>
-      <w:r>
-        <w:tab/>
-        <w:t xml:space="preserve">   b=5</w:t>
-      </w:r>
-      <w:r>
-        <w:tab/>
-      </w:r>
-      <w:r>
-        <w:tab/>
-      </w:r>
-      <w:r>
-        <w:tab/>
-      </w:r>
-      <w:r>
-        <w:tab/>
-      </w:r>
-      <w:r>
-        <w:tab/>
-      </w:r>
-      <w:r>
-        <w:tab/>
-      </w:r>
-      <w:r>
-        <w:rPr>
-          <w:lang w:val="en-US"/>
-        </w:rPr>
-        <w:t xml:space="preserve">s=5 </w:t>
-      </w:r>
-    </w:p>
-    <w:p>
-      <w:pPr>
-        <w:spacing w:after="0"/>
-      </w:pPr>
-      <w:r>
-        <w:t>Ahora devolver el cré</w:t>
-      </w:r>
-      <w:r>
-        <w:t>di</w:t>
-      </w:r>
-      <w:r>
-        <w:t>to con más venta de L -&gt;</w:t>
-      </w:r>
-    </w:p>
-    <w:p>
-      <w:pPr>
-        <w:spacing w:after="0"/>
-        <w:ind w:firstLine="708"/>
-      </w:pPr>
-      <w:r>
-        <w:t xml:space="preserve"> 5+interés </w:t>
-      </w:r>
-      <w:r>
-        <w:t xml:space="preserve">4%=5.2 -&gt; debo pagar 5.2 -&gt; </w:t>
+        <w:rPr>
+          <w:rFonts w:ascii="Sans Serif Collection" w:hAnsi="Sans Serif Collection" w:cs="Sans Serif Collection"/>
+          <w:sz w:val="18"/>
+          <w:szCs w:val="18"/>
+          <w:lang w:val="en-US"/>
+        </w:rPr>
+        <w:t>#4 new E=-47.518 makes bankruptcy of bank: fire sales due to not enough C</w:t>
+      </w:r>
+    </w:p>
+    <w:p>
+      <w:pPr>
+        <w:spacing w:after="0" w:line="240" w:lineRule="auto"/>
+        <w:rPr>
+          <w:rFonts w:ascii="Sans Serif Collection" w:hAnsi="Sans Serif Collection" w:cs="Sans Serif Collection"/>
+          <w:sz w:val="18"/>
+          <w:szCs w:val="18"/>
+          <w:lang w:val="en-US"/>
+        </w:rPr>
+      </w:pPr>
+      <w:r>
+        <w:rPr>
+          <w:rFonts w:ascii="Sans Serif Collection" w:hAnsi="Sans Serif Collection" w:cs="Sans Serif Collection"/>
+          <w:sz w:val="18"/>
+          <w:szCs w:val="18"/>
+          <w:lang w:val="en-US"/>
+        </w:rPr>
+        <w:t>DEBUG - t=000/</w:t>
+      </w:r>
+      <w:proofErr w:type="gramStart"/>
+      <w:r>
+        <w:rPr>
+          <w:rFonts w:ascii="Sans Serif Collection" w:hAnsi="Sans Serif Collection" w:cs="Sans Serif Collection"/>
+          <w:sz w:val="18"/>
+          <w:szCs w:val="18"/>
+          <w:lang w:val="en-US"/>
+        </w:rPr>
+        <w:t>repay  bank</w:t>
+      </w:r>
+      <w:proofErr w:type="gramEnd"/>
+      <w:r>
+        <w:rPr>
+          <w:rFonts w:ascii="Sans Serif Collection" w:hAnsi="Sans Serif Collection" w:cs="Sans Serif Collection"/>
+          <w:sz w:val="18"/>
+          <w:szCs w:val="18"/>
+          <w:lang w:val="en-US"/>
+        </w:rPr>
+        <w:t>#4 bankrupted (lender#3.</w:t>
+      </w:r>
+      <w:r>
+        <w:rPr>
+          <w:rFonts w:ascii="Sans Serif Collection" w:hAnsi="Sans Serif Collection" w:cs="Sans Serif Collection"/>
+          <w:sz w:val="18"/>
+          <w:szCs w:val="18"/>
+        </w:rPr>
+        <w:t>Δ</w:t>
+      </w:r>
+      <w:r>
+        <w:rPr>
+          <w:rFonts w:ascii="Sans Serif Collection" w:hAnsi="Sans Serif Collection" w:cs="Sans Serif Collection"/>
+          <w:sz w:val="18"/>
+          <w:szCs w:val="18"/>
+          <w:lang w:val="en-US"/>
+        </w:rPr>
+        <w:t>B=0,</w:t>
+      </w:r>
+      <w:r>
+        <w:rPr>
+          <w:rFonts w:ascii="Sans Serif Collection" w:hAnsi="Sans Serif Collection" w:cs="Sans Serif Collection"/>
+          <w:sz w:val="18"/>
+          <w:szCs w:val="18"/>
+        </w:rPr>
+        <w:t>Δ</w:t>
+      </w:r>
+      <w:r>
+        <w:rPr>
+          <w:rFonts w:ascii="Sans Serif Collection" w:hAnsi="Sans Serif Collection" w:cs="Sans Serif Collection"/>
+          <w:sz w:val="18"/>
+          <w:szCs w:val="18"/>
+          <w:lang w:val="en-US"/>
+        </w:rPr>
+        <w:t>C=0.000) (</w:t>
       </w:r>
       <w:proofErr w:type="spellStart"/>
       <w:r>
-        <w:t>firesaleL</w:t>
+        <w:rPr>
+          <w:rFonts w:ascii="Sans Serif Collection" w:hAnsi="Sans Serif Collection" w:cs="Sans Serif Collection"/>
+          <w:sz w:val="18"/>
+          <w:szCs w:val="18"/>
+          <w:lang w:val="en-US"/>
+        </w:rPr>
+        <w:t>paidD</w:t>
       </w:r>
       <w:proofErr w:type="spellEnd"/>
       <w:r>
-        <w:t xml:space="preserve"> = 5.2/0.3=16.66 -&gt; superior a mi L=10 </w:t>
-      </w:r>
-    </w:p>
-    <w:p>
-      <w:pPr>
-        <w:spacing w:after="0"/>
-      </w:pPr>
-      <w:r>
-        <w:tab/>
-      </w:r>
-      <w:r>
-        <w:t xml:space="preserve">Los L=10 del </w:t>
-      </w:r>
-      <w:proofErr w:type="spellStart"/>
-      <w:r>
-        <w:t>borrower</w:t>
-      </w:r>
-      <w:proofErr w:type="spellEnd"/>
-      <w:r>
-        <w:t xml:space="preserve"> vendidos ingresarán 10*0.3=3 -&gt; </w:t>
-      </w:r>
-      <w:proofErr w:type="spellStart"/>
-      <w:r>
-        <w:t>lender</w:t>
-      </w:r>
-      <w:proofErr w:type="spellEnd"/>
-      <w:r>
-        <w:t xml:space="preserve"> recupera 3 de 5</w:t>
-      </w:r>
-    </w:p>
-    <w:p>
-      <w:pPr>
-        <w:spacing w:after="0"/>
-      </w:pPr>
-    </w:p>
-    <w:p>
-      <w:pPr>
-        <w:spacing w:after="0"/>
-      </w:pPr>
-      <w:r>
-        <w:tab/>
-      </w:r>
-      <w:r>
-        <w:tab/>
-      </w:r>
-      <w:r>
-        <w:tab/>
-      </w:r>
-      <w:r>
-        <w:tab/>
-      </w:r>
-      <w:r>
-        <w:tab/>
-      </w:r>
-      <w:r>
-        <w:tab/>
-      </w:r>
-      <w:r>
-        <w:tab/>
-      </w:r>
-      <w:proofErr w:type="spellStart"/>
-      <w:r>
-        <w:t>Lender</w:t>
-      </w:r>
-      <w:proofErr w:type="spellEnd"/>
-    </w:p>
-    <w:p>
-      <w:pPr>
-        <w:spacing w:after="0"/>
-        <w:rPr>
-          <w:lang w:val="en-US"/>
-        </w:rPr>
-      </w:pPr>
-      <w:r>
-        <w:tab/>
-      </w:r>
-      <w:r>
-        <w:tab/>
-      </w:r>
-      <w:r>
-        <w:tab/>
-      </w:r>
-      <w:r>
-        <w:tab/>
-      </w:r>
-      <w:r>
-        <w:tab/>
-      </w:r>
-      <w:r>
-        <w:tab/>
-      </w:r>
-      <w:r>
-        <w:tab/>
-      </w:r>
-      <w:r>
-        <w:rPr>
-          <w:lang w:val="en-US"/>
-        </w:rPr>
-        <w:t>C=</w:t>
-      </w:r>
-      <w:r>
-        <w:rPr>
-          <w:lang w:val="en-US"/>
-        </w:rPr>
-        <w:t>13</w:t>
-      </w:r>
-      <w:r>
-        <w:rPr>
-          <w:lang w:val="en-US"/>
-        </w:rPr>
-        <w:t>+</w:t>
+        <w:rPr>
+          <w:rFonts w:ascii="Sans Serif Collection" w:hAnsi="Sans Serif Collection" w:cs="Sans Serif Collection"/>
+          <w:sz w:val="18"/>
+          <w:szCs w:val="18"/>
+          <w:lang w:val="en-US"/>
+        </w:rPr>
+        <w:t>=0.000)</w:t>
+      </w:r>
+    </w:p>
+    <w:p>
+      <w:pPr>
+        <w:spacing w:after="0" w:line="240" w:lineRule="auto"/>
+        <w:rPr>
+          <w:rFonts w:ascii="Sans Serif Collection" w:hAnsi="Sans Serif Collection" w:cs="Sans Serif Collection"/>
+          <w:sz w:val="18"/>
+          <w:szCs w:val="18"/>
+          <w:lang w:val="en-US"/>
+        </w:rPr>
+      </w:pPr>
+      <w:r>
+        <w:rPr>
+          <w:rFonts w:ascii="Sans Serif Collection" w:hAnsi="Sans Serif Collection" w:cs="Sans Serif Collection"/>
+          <w:sz w:val="18"/>
+          <w:szCs w:val="18"/>
+          <w:lang w:val="en-US"/>
+        </w:rPr>
+        <w:t>DEBUG - t=000/</w:t>
       </w:r>
       <w:proofErr w:type="gramStart"/>
       <w:r>
         <w:rPr>
-          <w:lang w:val="en-US"/>
-        </w:rPr>
-        <w:t xml:space="preserve">3  </w:t>
-      </w:r>
-      <w:r>
-        <w:rPr>
-          <w:lang w:val="en-US"/>
-        </w:rPr>
-        <w:t>D</w:t>
+          <w:rFonts w:ascii="Sans Serif Collection" w:hAnsi="Sans Serif Collection" w:cs="Sans Serif Collection"/>
+          <w:sz w:val="18"/>
+          <w:szCs w:val="18"/>
+          <w:lang w:val="en-US"/>
+        </w:rPr>
+        <w:t>repay  this</w:t>
       </w:r>
       <w:proofErr w:type="gramEnd"/>
       <w:r>
         <w:rPr>
-          <w:lang w:val="en-US"/>
-        </w:rPr>
-        <w:t>=2</w:t>
-      </w:r>
-      <w:r>
-        <w:rPr>
-          <w:lang w:val="en-US"/>
-        </w:rPr>
-        <w:t>8</w:t>
-      </w:r>
-    </w:p>
-    <w:p>
-      <w:pPr>
-        <w:spacing w:after="0"/>
-      </w:pPr>
-      <w:r>
-        <w:tab/>
-      </w:r>
-      <w:r>
-        <w:tab/>
-      </w:r>
-      <w:r>
-        <w:tab/>
-      </w:r>
-      <w:r>
-        <w:tab/>
-      </w:r>
-      <w:r>
-        <w:tab/>
-      </w:r>
-      <w:r>
-        <w:tab/>
-      </w:r>
-      <w:r>
-        <w:tab/>
-        <w:t>L=</w:t>
-      </w:r>
-      <w:r>
-        <w:t>20</w:t>
-      </w:r>
-      <w:r>
-        <w:tab/>
-      </w:r>
-      <w:r>
-        <w:t xml:space="preserve"> </w:t>
-      </w:r>
-      <w:r>
-        <w:t>E=</w:t>
-      </w:r>
-      <w:r>
-        <w:t>1</w:t>
-      </w:r>
-      <w:r>
-        <w:t>0</w:t>
-      </w:r>
-    </w:p>
-    <w:p>
-      <w:pPr>
-        <w:spacing w:after="0"/>
-      </w:pPr>
-      <w:r>
-        <w:tab/>
-        <w:t xml:space="preserve">   </w:t>
-      </w:r>
-      <w:r>
-        <w:tab/>
-      </w:r>
-      <w:r>
-        <w:tab/>
-      </w:r>
-      <w:r>
-        <w:tab/>
-      </w:r>
-      <w:r>
-        <w:tab/>
-      </w:r>
-      <w:r>
-        <w:tab/>
-      </w:r>
-      <w:r>
-        <w:tab/>
-      </w:r>
-      <w:r>
-        <w:t>B=5-3</w:t>
-      </w:r>
-    </w:p>
-    <w:p>
-      <w:pPr>
-        <w:spacing w:after="0"/>
-      </w:pPr>
-    </w:p>
-    <w:p>
-      <w:pPr>
-        <w:spacing w:after="0"/>
+          <w:rFonts w:ascii="Sans Serif Collection" w:hAnsi="Sans Serif Collection" w:cs="Sans Serif Collection"/>
+          <w:sz w:val="18"/>
+          <w:szCs w:val="18"/>
+          <w:lang w:val="en-US"/>
+        </w:rPr>
+        <w:t xml:space="preserve"> step </w:t>
+      </w:r>
+      <w:r>
+        <w:rPr>
+          <w:rFonts w:ascii="Sans Serif Collection" w:hAnsi="Sans Serif Collection" w:cs="Sans Serif Collection"/>
+          <w:sz w:val="18"/>
+          <w:szCs w:val="18"/>
+        </w:rPr>
+        <w:t>Δ</w:t>
+      </w:r>
+      <w:r>
+        <w:rPr>
+          <w:rFonts w:ascii="Sans Serif Collection" w:hAnsi="Sans Serif Collection" w:cs="Sans Serif Collection"/>
+          <w:sz w:val="18"/>
+          <w:szCs w:val="18"/>
+          <w:lang w:val="en-US"/>
+        </w:rPr>
+        <w:t>D=-60.634 and failures=1</w:t>
+      </w:r>
+    </w:p>
+    <w:p>
+      <w:pPr>
+        <w:spacing w:after="0" w:line="240" w:lineRule="auto"/>
+        <w:rPr>
+          <w:rFonts w:ascii="Sans Serif Collection" w:hAnsi="Sans Serif Collection" w:cs="Sans Serif Collection"/>
+          <w:sz w:val="18"/>
+          <w:szCs w:val="18"/>
+          <w:lang w:val="en-US"/>
+        </w:rPr>
+      </w:pPr>
+      <w:r>
+        <w:rPr>
+          <w:rFonts w:ascii="Sans Serif Collection" w:hAnsi="Sans Serif Collection" w:cs="Sans Serif Collection"/>
+          <w:sz w:val="18"/>
+          <w:szCs w:val="18"/>
+          <w:lang w:val="en-US"/>
+        </w:rPr>
+        <w:t>DEBUG - t=000/</w:t>
+      </w:r>
+      <w:proofErr w:type="gramStart"/>
+      <w:r>
+        <w:rPr>
+          <w:rFonts w:ascii="Sans Serif Collection" w:hAnsi="Sans Serif Collection" w:cs="Sans Serif Collection"/>
+          <w:sz w:val="18"/>
+          <w:szCs w:val="18"/>
+          <w:lang w:val="en-US"/>
+        </w:rPr>
+        <w:t>-----  bank</w:t>
+      </w:r>
+      <w:proofErr w:type="gramEnd"/>
+      <w:r>
+        <w:rPr>
+          <w:rFonts w:ascii="Sans Serif Collection" w:hAnsi="Sans Serif Collection" w:cs="Sans Serif Collection"/>
+          <w:sz w:val="18"/>
+          <w:szCs w:val="18"/>
+          <w:lang w:val="en-US"/>
+        </w:rPr>
+        <w:t>#0   C= 6.84 L=120.00                 | D=111.84 E=15.00         lender=#4</w:t>
+      </w:r>
+    </w:p>
+    <w:p>
+      <w:pPr>
+        <w:spacing w:after="0" w:line="240" w:lineRule="auto"/>
+        <w:rPr>
+          <w:rFonts w:ascii="Sans Serif Collection" w:hAnsi="Sans Serif Collection" w:cs="Sans Serif Collection"/>
+          <w:sz w:val="18"/>
+          <w:szCs w:val="18"/>
+          <w:lang w:val="en-US"/>
+        </w:rPr>
+      </w:pPr>
+      <w:r>
+        <w:rPr>
+          <w:rFonts w:ascii="Sans Serif Collection" w:hAnsi="Sans Serif Collection" w:cs="Sans Serif Collection"/>
+          <w:sz w:val="18"/>
+          <w:szCs w:val="18"/>
+          <w:lang w:val="en-US"/>
+        </w:rPr>
+        <w:t>DEBUG - t=000/</w:t>
+      </w:r>
+      <w:proofErr w:type="gramStart"/>
+      <w:r>
+        <w:rPr>
+          <w:rFonts w:ascii="Sans Serif Collection" w:hAnsi="Sans Serif Collection" w:cs="Sans Serif Collection"/>
+          <w:sz w:val="18"/>
+          <w:szCs w:val="18"/>
+          <w:lang w:val="en-US"/>
+        </w:rPr>
+        <w:t>-----  bank</w:t>
+      </w:r>
+      <w:proofErr w:type="gramEnd"/>
+      <w:r>
+        <w:rPr>
+          <w:rFonts w:ascii="Sans Serif Collection" w:hAnsi="Sans Serif Collection" w:cs="Sans Serif Collection"/>
+          <w:sz w:val="18"/>
+          <w:szCs w:val="18"/>
+          <w:lang w:val="en-US"/>
+        </w:rPr>
+        <w:t>#1   C=79.34 L=120.00                 | D=184.34 E=15.00 s=63.33 lender=#2</w:t>
+      </w:r>
+    </w:p>
+    <w:p>
+      <w:pPr>
+        <w:spacing w:after="0" w:line="240" w:lineRule="auto"/>
+        <w:rPr>
+          <w:rFonts w:ascii="Sans Serif Collection" w:hAnsi="Sans Serif Collection" w:cs="Sans Serif Collection"/>
+          <w:sz w:val="18"/>
+          <w:szCs w:val="18"/>
+          <w:lang w:val="en-US"/>
+        </w:rPr>
+      </w:pPr>
+      <w:r>
+        <w:rPr>
+          <w:rFonts w:ascii="Sans Serif Collection" w:hAnsi="Sans Serif Collection" w:cs="Sans Serif Collection"/>
+          <w:sz w:val="18"/>
+          <w:szCs w:val="18"/>
+          <w:lang w:val="en-US"/>
+        </w:rPr>
+        <w:t>DEBUG - t=000/</w:t>
+      </w:r>
+      <w:proofErr w:type="gramStart"/>
+      <w:r>
+        <w:rPr>
+          <w:rFonts w:ascii="Sans Serif Collection" w:hAnsi="Sans Serif Collection" w:cs="Sans Serif Collection"/>
+          <w:sz w:val="18"/>
+          <w:szCs w:val="18"/>
+          <w:lang w:val="en-US"/>
+        </w:rPr>
+        <w:t>-----  bank</w:t>
+      </w:r>
+      <w:proofErr w:type="gramEnd"/>
+      <w:r>
+        <w:rPr>
+          <w:rFonts w:ascii="Sans Serif Collection" w:hAnsi="Sans Serif Collection" w:cs="Sans Serif Collection"/>
+          <w:sz w:val="18"/>
+          <w:szCs w:val="18"/>
+          <w:lang w:val="en-US"/>
+        </w:rPr>
+        <w:t>#2   C=14.13 L=120.00                 | D=119.13 E=15.00         lender=#0</w:t>
+      </w:r>
+    </w:p>
+    <w:p>
+      <w:pPr>
+        <w:spacing w:after="0" w:line="240" w:lineRule="auto"/>
+        <w:rPr>
+          <w:rFonts w:ascii="Sans Serif Collection" w:hAnsi="Sans Serif Collection" w:cs="Sans Serif Collection"/>
+          <w:sz w:val="18"/>
+          <w:szCs w:val="18"/>
+          <w:lang w:val="en-US"/>
+        </w:rPr>
+      </w:pPr>
+      <w:r>
+        <w:rPr>
+          <w:rFonts w:ascii="Sans Serif Collection" w:hAnsi="Sans Serif Collection" w:cs="Sans Serif Collection"/>
+          <w:sz w:val="18"/>
+          <w:szCs w:val="18"/>
+          <w:lang w:val="en-US"/>
+        </w:rPr>
+        <w:t>DEBUG - t=000/</w:t>
+      </w:r>
+      <w:proofErr w:type="gramStart"/>
+      <w:r>
+        <w:rPr>
+          <w:rFonts w:ascii="Sans Serif Collection" w:hAnsi="Sans Serif Collection" w:cs="Sans Serif Collection"/>
+          <w:sz w:val="18"/>
+          <w:szCs w:val="18"/>
+          <w:lang w:val="en-US"/>
+        </w:rPr>
+        <w:t>-----  bank</w:t>
+      </w:r>
+      <w:proofErr w:type="gramEnd"/>
+      <w:r>
+        <w:rPr>
+          <w:rFonts w:ascii="Sans Serif Collection" w:hAnsi="Sans Serif Collection" w:cs="Sans Serif Collection"/>
+          <w:sz w:val="18"/>
+          <w:szCs w:val="18"/>
+          <w:lang w:val="en-US"/>
+        </w:rPr>
+        <w:t>#3   C</w:t>
+      </w:r>
+      <w:r>
+        <w:rPr>
+          <w:rFonts w:ascii="Sans Serif Collection" w:hAnsi="Sans Serif Collection" w:cs="Sans Serif Collection"/>
+          <w:sz w:val="18"/>
+          <w:szCs w:val="18"/>
+          <w:highlight w:val="yellow"/>
+          <w:lang w:val="en-US"/>
+        </w:rPr>
+        <w:t>= 0.00</w:t>
+      </w:r>
+      <w:r>
+        <w:rPr>
+          <w:rFonts w:ascii="Sans Serif Collection" w:hAnsi="Sans Serif Collection" w:cs="Sans Serif Collection"/>
+          <w:sz w:val="18"/>
+          <w:szCs w:val="18"/>
+          <w:lang w:val="en-US"/>
+        </w:rPr>
+        <w:t xml:space="preserve"> L=120.00                 | D=120.84 E=15.00         lender=#4</w:t>
+      </w:r>
+    </w:p>
+    <w:p>
+      <w:pPr>
+        <w:spacing w:after="0" w:line="240" w:lineRule="auto"/>
+        <w:rPr>
+          <w:rFonts w:ascii="Sans Serif Collection" w:hAnsi="Sans Serif Collection" w:cs="Sans Serif Collection"/>
+          <w:sz w:val="18"/>
+          <w:szCs w:val="18"/>
+          <w:lang w:val="en-US"/>
+        </w:rPr>
+      </w:pPr>
+      <w:r>
+        <w:rPr>
+          <w:rFonts w:ascii="Sans Serif Collection" w:hAnsi="Sans Serif Collection" w:cs="Sans Serif Collection"/>
+          <w:sz w:val="18"/>
+          <w:szCs w:val="18"/>
+          <w:lang w:val="en-US"/>
+        </w:rPr>
+        <w:t>DEBUG - t=000/</w:t>
+      </w:r>
+      <w:proofErr w:type="gramStart"/>
+      <w:r>
+        <w:rPr>
+          <w:rFonts w:ascii="Sans Serif Collection" w:hAnsi="Sans Serif Collection" w:cs="Sans Serif Collection"/>
+          <w:sz w:val="18"/>
+          <w:szCs w:val="18"/>
+          <w:lang w:val="en-US"/>
+        </w:rPr>
+        <w:t>-----  bank</w:t>
+      </w:r>
+      <w:proofErr w:type="gramEnd"/>
+      <w:r>
+        <w:rPr>
+          <w:rFonts w:ascii="Sans Serif Collection" w:hAnsi="Sans Serif Collection" w:cs="Sans Serif Collection"/>
+          <w:sz w:val="18"/>
+          <w:szCs w:val="18"/>
+          <w:lang w:val="en-US"/>
+        </w:rPr>
+        <w:t>#4   C= 0.00 L=30.69         d=26.79 | D= 0.00 E=-47.52         lender=#3</w:t>
+      </w:r>
+    </w:p>
+    <w:p>
+      <w:pPr>
+        <w:spacing w:after="0" w:line="240" w:lineRule="auto"/>
+        <w:rPr>
+          <w:rFonts w:ascii="Sans Serif Collection" w:hAnsi="Sans Serif Collection" w:cs="Sans Serif Collection"/>
+          <w:sz w:val="18"/>
+          <w:szCs w:val="18"/>
+          <w:lang w:val="en-US"/>
+        </w:rPr>
+      </w:pPr>
+    </w:p>
+    <w:p>
+      <w:pPr>
+        <w:spacing w:after="0" w:line="240" w:lineRule="auto"/>
+        <w:rPr>
+          <w:rFonts w:ascii="Sans Serif Collection" w:hAnsi="Sans Serif Collection" w:cs="Sans Serif Collection"/>
+          <w:sz w:val="18"/>
+          <w:szCs w:val="18"/>
+          <w:lang w:val="en-US"/>
+        </w:rPr>
+      </w:pPr>
+    </w:p>
+    <w:p>
+      <w:pPr>
+        <w:spacing w:after="0" w:line="240" w:lineRule="auto"/>
+        <w:rPr>
+          <w:rFonts w:ascii="Sans Serif Collection" w:hAnsi="Sans Serif Collection" w:cs="Sans Serif Collection"/>
+          <w:sz w:val="18"/>
+          <w:szCs w:val="18"/>
+          <w:lang w:val="en-US"/>
+        </w:rPr>
       </w:pPr>
     </w:p>
     <w:sectPr>
@@ -5813,11 +7699,103 @@
       </w:rPr>
     </w:lvl>
   </w:abstractNum>
+  <w:abstractNum w:abstractNumId="2" w15:restartNumberingAfterBreak="0">
+    <w:nsid w:val="473C103D"/>
+    <w:multiLevelType w:val="hybridMultilevel"/>
+    <w:tmpl w:val="E19E0122"/>
+    <w:lvl w:ilvl="0" w:tplc="AE8488C8">
+      <w:start w:val="1"/>
+      <w:numFmt w:val="decimal"/>
+      <w:lvlText w:val="%1."/>
+      <w:lvlJc w:val="left"/>
+      <w:pPr>
+        <w:ind w:left="1776" w:hanging="360"/>
+      </w:pPr>
+      <w:rPr>
+        <w:rFonts w:hint="default"/>
+      </w:rPr>
+    </w:lvl>
+    <w:lvl w:ilvl="1" w:tplc="0C0A0019" w:tentative="1">
+      <w:start w:val="1"/>
+      <w:numFmt w:val="lowerLetter"/>
+      <w:lvlText w:val="%2."/>
+      <w:lvlJc w:val="left"/>
+      <w:pPr>
+        <w:ind w:left="2496" w:hanging="360"/>
+      </w:pPr>
+    </w:lvl>
+    <w:lvl w:ilvl="2" w:tplc="0C0A001B" w:tentative="1">
+      <w:start w:val="1"/>
+      <w:numFmt w:val="lowerRoman"/>
+      <w:lvlText w:val="%3."/>
+      <w:lvlJc w:val="right"/>
+      <w:pPr>
+        <w:ind w:left="3216" w:hanging="180"/>
+      </w:pPr>
+    </w:lvl>
+    <w:lvl w:ilvl="3" w:tplc="0C0A000F" w:tentative="1">
+      <w:start w:val="1"/>
+      <w:numFmt w:val="decimal"/>
+      <w:lvlText w:val="%4."/>
+      <w:lvlJc w:val="left"/>
+      <w:pPr>
+        <w:ind w:left="3936" w:hanging="360"/>
+      </w:pPr>
+    </w:lvl>
+    <w:lvl w:ilvl="4" w:tplc="0C0A0019" w:tentative="1">
+      <w:start w:val="1"/>
+      <w:numFmt w:val="lowerLetter"/>
+      <w:lvlText w:val="%5."/>
+      <w:lvlJc w:val="left"/>
+      <w:pPr>
+        <w:ind w:left="4656" w:hanging="360"/>
+      </w:pPr>
+    </w:lvl>
+    <w:lvl w:ilvl="5" w:tplc="0C0A001B" w:tentative="1">
+      <w:start w:val="1"/>
+      <w:numFmt w:val="lowerRoman"/>
+      <w:lvlText w:val="%6."/>
+      <w:lvlJc w:val="right"/>
+      <w:pPr>
+        <w:ind w:left="5376" w:hanging="180"/>
+      </w:pPr>
+    </w:lvl>
+    <w:lvl w:ilvl="6" w:tplc="0C0A000F" w:tentative="1">
+      <w:start w:val="1"/>
+      <w:numFmt w:val="decimal"/>
+      <w:lvlText w:val="%7."/>
+      <w:lvlJc w:val="left"/>
+      <w:pPr>
+        <w:ind w:left="6096" w:hanging="360"/>
+      </w:pPr>
+    </w:lvl>
+    <w:lvl w:ilvl="7" w:tplc="0C0A0019" w:tentative="1">
+      <w:start w:val="1"/>
+      <w:numFmt w:val="lowerLetter"/>
+      <w:lvlText w:val="%8."/>
+      <w:lvlJc w:val="left"/>
+      <w:pPr>
+        <w:ind w:left="6816" w:hanging="360"/>
+      </w:pPr>
+    </w:lvl>
+    <w:lvl w:ilvl="8" w:tplc="0C0A001B" w:tentative="1">
+      <w:start w:val="1"/>
+      <w:numFmt w:val="lowerRoman"/>
+      <w:lvlText w:val="%9."/>
+      <w:lvlJc w:val="right"/>
+      <w:pPr>
+        <w:ind w:left="7536" w:hanging="180"/>
+      </w:pPr>
+    </w:lvl>
+  </w:abstractNum>
   <w:num w:numId="1" w16cid:durableId="441532797">
     <w:abstractNumId w:val="1"/>
   </w:num>
   <w:num w:numId="2" w16cid:durableId="1753239601">
     <w:abstractNumId w:val="0"/>
+  </w:num>
+  <w:num w:numId="3" w16cid:durableId="687874265">
+    <w:abstractNumId w:val="2"/>
   </w:num>
 </w:numbering>
 </file>

</xml_diff>